<commit_message>
Method 1 inspection updated
</commit_message>
<xml_diff>
--- a/Inspection/Inspection document method 1.docx
+++ b/Inspection/Inspection document method 1.docx
@@ -45,6 +45,21 @@
     </w:p>
     <w:p>
       <w:pPr>
+        <w:rPr>
+          <w:b/>
+          <w:i/>
+        </w:rPr>
+      </w:pPr>
+      <w:r>
+        <w:rPr>
+          <w:b/>
+          <w:i/>
+        </w:rPr>
+        <w:t>Naming Conventions</w:t>
+      </w:r>
+    </w:p>
+    <w:p>
+      <w:pPr>
         <w:pStyle w:val="ListParagraph"/>
         <w:numPr>
           <w:ilvl w:val="0"/>
@@ -289,6 +304,27 @@
     </w:p>
     <w:p>
       <w:pPr>
+        <w:ind w:left="360"/>
+        <w:rPr>
+          <w:b/>
+          <w:i/>
+        </w:rPr>
+      </w:pPr>
+      <w:r>
+        <w:rPr>
+          <w:b/>
+          <w:i/>
+        </w:rPr>
+        <w:t>Indention</w:t>
+      </w:r>
+    </w:p>
+    <w:p>
+      <w:pPr>
+        <w:pStyle w:val="ListParagraph"/>
+      </w:pPr>
+    </w:p>
+    <w:p>
+      <w:pPr>
         <w:pStyle w:val="ListParagraph"/>
         <w:numPr>
           <w:ilvl w:val="0"/>
@@ -337,14 +373,33 @@
     </w:p>
     <w:p>
       <w:pPr>
-        <w:pStyle w:val="ListParagraph"/>
-        <w:numPr>
-          <w:ilvl w:val="0"/>
-          <w:numId w:val="2"/>
-        </w:numPr>
-      </w:pPr>
-      <w:r>
-        <w:t>Allman style is used</w:t>
+        <w:ind w:left="360"/>
+        <w:rPr>
+          <w:b/>
+          <w:i/>
+        </w:rPr>
+      </w:pPr>
+      <w:r>
+        <w:rPr>
+          <w:b/>
+          <w:i/>
+        </w:rPr>
+        <w:t>Braces</w:t>
+      </w:r>
+    </w:p>
+    <w:p>
+      <w:pPr>
+        <w:pStyle w:val="ListParagraph"/>
+        <w:numPr>
+          <w:ilvl w:val="0"/>
+          <w:numId w:val="2"/>
+        </w:numPr>
+      </w:pPr>
+      <w:r>
+        <w:t>Kernighan and Ritchie</w:t>
+      </w:r>
+      <w:r>
+        <w:t xml:space="preserve"> style is used</w:t>
       </w:r>
     </w:p>
     <w:p>
@@ -566,6 +621,7 @@
         </w:numPr>
       </w:pPr>
       <w:r>
+        <w:lastRenderedPageBreak/>
         <w:t>Line2747: if-statement has just one statement and is not surrounded by curly brackets. Correct way should be:</w:t>
       </w:r>
     </w:p>
@@ -643,14 +699,1108 @@
         </w:numPr>
       </w:pPr>
       <w:r>
+        <w:t>Line2754: if-statement has just one statement and is not surrounded by curly brackets. Correct way should be:</w:t>
+      </w:r>
+    </w:p>
+    <w:p>
+      <w:pPr>
+        <w:pStyle w:val="ListParagraph"/>
+        <w:ind w:left="2160"/>
+      </w:pPr>
+      <w:proofErr w:type="gramStart"/>
+      <w:r>
+        <w:t>if</w:t>
+      </w:r>
+      <w:proofErr w:type="gramEnd"/>
+      <w:r>
+        <w:t xml:space="preserve"> (</w:t>
+      </w:r>
+      <w:proofErr w:type="spellStart"/>
+      <w:r>
+        <w:t>pos</w:t>
+      </w:r>
+      <w:proofErr w:type="spellEnd"/>
+      <w:r>
+        <w:t xml:space="preserve"> != -1</w:t>
+      </w:r>
+      <w:r>
+        <w:t>){</w:t>
+      </w:r>
+    </w:p>
+    <w:p>
+      <w:pPr>
+        <w:pStyle w:val="ListParagraph"/>
+        <w:ind w:left="2160"/>
+      </w:pPr>
+      <w:r>
+        <w:t xml:space="preserve">            </w:t>
+      </w:r>
+      <w:proofErr w:type="spellStart"/>
+      <w:proofErr w:type="gramStart"/>
+      <w:r>
+        <w:t>packageName</w:t>
+      </w:r>
+      <w:proofErr w:type="spellEnd"/>
+      <w:proofErr w:type="gramEnd"/>
+      <w:r>
+        <w:t xml:space="preserve"> = </w:t>
+      </w:r>
+      <w:proofErr w:type="spellStart"/>
+      <w:r>
+        <w:t>name.substring</w:t>
+      </w:r>
+      <w:proofErr w:type="spellEnd"/>
+      <w:r>
+        <w:t xml:space="preserve">(0, </w:t>
+      </w:r>
+      <w:proofErr w:type="spellStart"/>
+      <w:r>
+        <w:t>pos</w:t>
+      </w:r>
+      <w:proofErr w:type="spellEnd"/>
+      <w:r>
+        <w:t>);</w:t>
+      </w:r>
+    </w:p>
+    <w:p>
+      <w:pPr>
+        <w:pStyle w:val="ListParagraph"/>
+        <w:ind w:left="2160"/>
+      </w:pPr>
+      <w:r>
+        <w:t>}</w:t>
+      </w:r>
+    </w:p>
+    <w:p>
+      <w:pPr>
+        <w:pStyle w:val="ListParagraph"/>
+        <w:numPr>
+          <w:ilvl w:val="1"/>
+          <w:numId w:val="2"/>
+        </w:numPr>
+      </w:pPr>
+      <w:r>
+        <w:t>Line2791: if-statement has just one statement and is not surrounded by curly brackets. Correct way should be:</w:t>
+      </w:r>
+    </w:p>
+    <w:p>
+      <w:pPr>
+        <w:pStyle w:val="ListParagraph"/>
+        <w:ind w:left="2160"/>
+      </w:pPr>
+      <w:proofErr w:type="gramStart"/>
+      <w:r>
+        <w:t>if</w:t>
+      </w:r>
+      <w:proofErr w:type="gramEnd"/>
+      <w:r>
+        <w:t xml:space="preserve"> (</w:t>
+      </w:r>
+      <w:r>
+        <w:t>!</w:t>
+      </w:r>
+      <w:proofErr w:type="spellStart"/>
+      <w:r>
+        <w:t>sealCheck</w:t>
+      </w:r>
+      <w:proofErr w:type="spellEnd"/>
+      <w:r>
+        <w:t>){</w:t>
+      </w:r>
+    </w:p>
+    <w:p>
+      <w:pPr>
+        <w:pStyle w:val="ListParagraph"/>
+        <w:ind w:left="2160"/>
+      </w:pPr>
+      <w:r>
+        <w:t xml:space="preserve">            </w:t>
+      </w:r>
+      <w:proofErr w:type="gramStart"/>
+      <w:r>
+        <w:t>throw</w:t>
+      </w:r>
+      <w:proofErr w:type="gramEnd"/>
+      <w:r>
+        <w:t xml:space="preserve"> new </w:t>
+      </w:r>
+      <w:proofErr w:type="spellStart"/>
+      <w:r>
+        <w:t>SecurityException</w:t>
+      </w:r>
+      <w:proofErr w:type="spellEnd"/>
+    </w:p>
+    <w:p>
+      <w:pPr>
+        <w:pStyle w:val="ListParagraph"/>
+        <w:ind w:left="2160"/>
+      </w:pPr>
+      <w:r>
+        <w:t xml:space="preserve">                        ("Sealing violation </w:t>
+      </w:r>
+      <w:proofErr w:type="gramStart"/>
+      <w:r>
+        <w:t>loading "</w:t>
+      </w:r>
+      <w:proofErr w:type="gramEnd"/>
+      <w:r>
+        <w:t xml:space="preserve"> + name + " : Package "</w:t>
+      </w:r>
+    </w:p>
+    <w:p>
+      <w:pPr>
+        <w:pStyle w:val="ListParagraph"/>
+        <w:ind w:left="2160"/>
+      </w:pPr>
+      <w:r>
+        <w:t xml:space="preserve">                         + </w:t>
+      </w:r>
+      <w:proofErr w:type="spellStart"/>
+      <w:proofErr w:type="gramStart"/>
+      <w:r>
+        <w:t>packageName</w:t>
+      </w:r>
+      <w:proofErr w:type="spellEnd"/>
+      <w:proofErr w:type="gramEnd"/>
+      <w:r>
+        <w:t xml:space="preserve"> + " is sealed.");</w:t>
+      </w:r>
+    </w:p>
+    <w:p>
+      <w:pPr>
+        <w:pStyle w:val="ListParagraph"/>
+        <w:ind w:left="2160"/>
+      </w:pPr>
+      <w:r>
+        <w:t>}</w:t>
+      </w:r>
+    </w:p>
+    <w:p>
+      <w:pPr>
+        <w:ind w:firstLine="360"/>
+      </w:pPr>
+      <w:r>
+        <w:rPr>
+          <w:b/>
+          <w:i/>
+        </w:rPr>
+        <w:t>File</w:t>
+      </w:r>
+      <w:r>
+        <w:t xml:space="preserve"> </w:t>
+      </w:r>
+      <w:r>
+        <w:rPr>
+          <w:b/>
+          <w:i/>
+        </w:rPr>
+        <w:t>Organization</w:t>
+      </w:r>
+    </w:p>
+    <w:p>
+      <w:pPr>
+        <w:pStyle w:val="ListParagraph"/>
+        <w:numPr>
+          <w:ilvl w:val="0"/>
+          <w:numId w:val="2"/>
+        </w:numPr>
+      </w:pPr>
+      <w:r>
+        <w:t>There are</w:t>
+      </w:r>
+      <w:r>
+        <w:t xml:space="preserve"> blank lines that don’t separate sections,</w:t>
+      </w:r>
+      <w:r>
+        <w:t xml:space="preserve"> those are probably present to</w:t>
+      </w:r>
+      <w:r>
+        <w:t xml:space="preserve"> separate things conceptually different.</w:t>
+      </w:r>
+      <w:r>
+        <w:t xml:space="preserve"> </w:t>
+      </w:r>
+      <w:r>
+        <w:t>However</w:t>
+      </w:r>
+      <w:r>
+        <w:t xml:space="preserve"> this requirement is respected which means that </w:t>
+      </w:r>
+      <w:r>
+        <w:t xml:space="preserve">sections are correctly </w:t>
+      </w:r>
+      <w:r>
+        <w:t>separated by blank lines in</w:t>
+      </w:r>
+      <w:r>
+        <w:t xml:space="preserve"> the entire class.</w:t>
+      </w:r>
+    </w:p>
+    <w:p>
+      <w:pPr>
+        <w:pStyle w:val="ListParagraph"/>
+        <w:numPr>
+          <w:ilvl w:val="0"/>
+          <w:numId w:val="2"/>
+        </w:numPr>
+      </w:pPr>
+      <w:r>
+        <w:t>No issues</w:t>
+      </w:r>
+    </w:p>
+    <w:p>
+      <w:pPr>
+        <w:pStyle w:val="ListParagraph"/>
+        <w:numPr>
+          <w:ilvl w:val="0"/>
+          <w:numId w:val="2"/>
+        </w:numPr>
+      </w:pPr>
+      <w:r>
+        <w:t>No issues</w:t>
+      </w:r>
+    </w:p>
+    <w:p>
+      <w:pPr>
+        <w:ind w:left="360"/>
+      </w:pPr>
+      <w:r>
+        <w:rPr>
+          <w:b/>
+          <w:i/>
+        </w:rPr>
+        <w:t>Wrapping</w:t>
+      </w:r>
+      <w:r>
+        <w:t xml:space="preserve"> </w:t>
+      </w:r>
+      <w:r>
+        <w:rPr>
+          <w:b/>
+          <w:i/>
+        </w:rPr>
+        <w:t>Lines</w:t>
+      </w:r>
+    </w:p>
+    <w:p>
+      <w:pPr>
+        <w:pStyle w:val="ListParagraph"/>
+        <w:numPr>
+          <w:ilvl w:val="0"/>
+          <w:numId w:val="2"/>
+        </w:numPr>
+      </w:pPr>
+    </w:p>
+    <w:p>
+      <w:pPr>
+        <w:pStyle w:val="ListParagraph"/>
+        <w:numPr>
+          <w:ilvl w:val="1"/>
+          <w:numId w:val="2"/>
+        </w:numPr>
+      </w:pPr>
+      <w:r>
+        <w:t xml:space="preserve">Line 2788 is separated before an operator “II” </w:t>
+      </w:r>
+    </w:p>
+    <w:p>
+      <w:pPr>
+        <w:pStyle w:val="ListParagraph"/>
+        <w:numPr>
+          <w:ilvl w:val="1"/>
+          <w:numId w:val="2"/>
+        </w:numPr>
+      </w:pPr>
+      <w:r>
+        <w:t xml:space="preserve">Line 2793 is separated before an operator “+”  </w:t>
+      </w:r>
+    </w:p>
+    <w:p>
+      <w:pPr>
+        <w:pStyle w:val="ListParagraph"/>
+        <w:numPr>
+          <w:ilvl w:val="0"/>
+          <w:numId w:val="2"/>
+        </w:numPr>
+      </w:pPr>
+      <w:r>
+        <w:t>No issues</w:t>
+      </w:r>
+    </w:p>
+    <w:p>
+      <w:pPr>
+        <w:pStyle w:val="ListParagraph"/>
+        <w:numPr>
+          <w:ilvl w:val="0"/>
+          <w:numId w:val="2"/>
+        </w:numPr>
+      </w:pPr>
+      <w:r>
+        <w:t>No issues</w:t>
+      </w:r>
+    </w:p>
+    <w:p>
+      <w:pPr>
+        <w:ind w:left="360"/>
+        <w:rPr>
+          <w:b/>
+          <w:i/>
+        </w:rPr>
+      </w:pPr>
+      <w:r>
+        <w:rPr>
+          <w:b/>
+          <w:i/>
+        </w:rPr>
+        <w:t>Comments</w:t>
+      </w:r>
+    </w:p>
+    <w:p>
+      <w:pPr>
+        <w:pStyle w:val="ListParagraph"/>
+        <w:numPr>
+          <w:ilvl w:val="0"/>
+          <w:numId w:val="2"/>
+        </w:numPr>
+      </w:pPr>
+      <w:r>
+        <w:t xml:space="preserve">Class and constructors are very good commented as well as the function </w:t>
+      </w:r>
+      <w:proofErr w:type="spellStart"/>
+      <w:r>
+        <w:rPr>
+          <w:i/>
+        </w:rPr>
+        <w:t>findClassInternal</w:t>
+      </w:r>
+      <w:proofErr w:type="spellEnd"/>
+      <w:r>
+        <w:rPr>
+          <w:i/>
+        </w:rPr>
+        <w:t>.</w:t>
+      </w:r>
+      <w:r>
+        <w:t xml:space="preserve"> Code inside this function is very less briefly commented. </w:t>
+      </w:r>
+    </w:p>
+    <w:p>
+      <w:pPr>
+        <w:pStyle w:val="ListParagraph"/>
+        <w:numPr>
+          <w:ilvl w:val="0"/>
+          <w:numId w:val="2"/>
+        </w:numPr>
+      </w:pPr>
+      <w:r>
+        <w:t>Comments does not contain dates</w:t>
+      </w:r>
+    </w:p>
+    <w:p>
+      <w:pPr>
+        <w:ind w:left="360"/>
+      </w:pPr>
+      <w:r>
+        <w:rPr>
+          <w:b/>
+          <w:i/>
+        </w:rPr>
+        <w:t>Java</w:t>
+      </w:r>
+      <w:r>
+        <w:t xml:space="preserve"> </w:t>
+      </w:r>
+      <w:r>
+        <w:rPr>
+          <w:b/>
+          <w:i/>
+        </w:rPr>
+        <w:t>Source</w:t>
+      </w:r>
+      <w:r>
+        <w:t xml:space="preserve"> </w:t>
+      </w:r>
+      <w:r>
+        <w:rPr>
+          <w:b/>
+          <w:i/>
+        </w:rPr>
+        <w:t>Files</w:t>
+      </w:r>
+    </w:p>
+    <w:p>
+      <w:pPr>
+        <w:pStyle w:val="ListParagraph"/>
+        <w:numPr>
+          <w:ilvl w:val="0"/>
+          <w:numId w:val="2"/>
+        </w:numPr>
+      </w:pPr>
+      <w:r>
+        <w:t>No issues</w:t>
+      </w:r>
+    </w:p>
+    <w:p>
+      <w:pPr>
+        <w:pStyle w:val="ListParagraph"/>
+        <w:numPr>
+          <w:ilvl w:val="0"/>
+          <w:numId w:val="2"/>
+        </w:numPr>
+      </w:pPr>
+      <w:r>
+        <w:t>No issues</w:t>
+      </w:r>
+    </w:p>
+    <w:p>
+      <w:pPr>
+        <w:pStyle w:val="ListParagraph"/>
+        <w:numPr>
+          <w:ilvl w:val="0"/>
+          <w:numId w:val="2"/>
+        </w:numPr>
+      </w:pPr>
+      <w:r>
+        <w:t>??</w:t>
+      </w:r>
+    </w:p>
+    <w:p>
+      <w:pPr>
+        <w:pStyle w:val="ListParagraph"/>
+        <w:numPr>
+          <w:ilvl w:val="0"/>
+          <w:numId w:val="2"/>
+        </w:numPr>
+      </w:pPr>
+      <w:r>
+        <w:t>??</w:t>
+      </w:r>
+    </w:p>
+    <w:p>
+      <w:pPr>
+        <w:ind w:left="360"/>
+      </w:pPr>
+      <w:r>
+        <w:rPr>
+          <w:b/>
+          <w:i/>
+        </w:rPr>
         <w:lastRenderedPageBreak/>
-        <w:t>Line2754: if-statement has just one statement and is not surrounded by curly brackets. Correct way should be:</w:t>
-      </w:r>
-    </w:p>
-    <w:p>
-      <w:pPr>
-        <w:pStyle w:val="ListParagraph"/>
-        <w:ind w:left="2160"/>
+        <w:t>Package</w:t>
+      </w:r>
+      <w:r>
+        <w:t xml:space="preserve"> </w:t>
+      </w:r>
+      <w:r>
+        <w:rPr>
+          <w:b/>
+          <w:i/>
+        </w:rPr>
+        <w:t>and</w:t>
+      </w:r>
+      <w:r>
+        <w:t xml:space="preserve"> </w:t>
+      </w:r>
+      <w:r>
+        <w:rPr>
+          <w:b/>
+          <w:i/>
+        </w:rPr>
+        <w:t>Import</w:t>
+      </w:r>
+      <w:r>
+        <w:t xml:space="preserve"> </w:t>
+      </w:r>
+      <w:r>
+        <w:rPr>
+          <w:b/>
+          <w:i/>
+        </w:rPr>
+        <w:t>Statements</w:t>
+      </w:r>
+    </w:p>
+    <w:p>
+      <w:pPr>
+        <w:pStyle w:val="ListParagraph"/>
+        <w:numPr>
+          <w:ilvl w:val="0"/>
+          <w:numId w:val="2"/>
+        </w:numPr>
+      </w:pPr>
+      <w:r>
+        <w:t>No issues</w:t>
+      </w:r>
+    </w:p>
+    <w:p>
+      <w:pPr>
+        <w:ind w:left="360"/>
+      </w:pPr>
+      <w:r>
+        <w:rPr>
+          <w:b/>
+          <w:i/>
+        </w:rPr>
+        <w:t>Class</w:t>
+      </w:r>
+      <w:r>
+        <w:t xml:space="preserve"> </w:t>
+      </w:r>
+      <w:r>
+        <w:rPr>
+          <w:b/>
+          <w:i/>
+        </w:rPr>
+        <w:t>and</w:t>
+      </w:r>
+      <w:r>
+        <w:t xml:space="preserve"> </w:t>
+      </w:r>
+      <w:r>
+        <w:rPr>
+          <w:b/>
+          <w:i/>
+        </w:rPr>
+        <w:t>Interface</w:t>
+      </w:r>
+      <w:r>
+        <w:t xml:space="preserve"> </w:t>
+      </w:r>
+      <w:proofErr w:type="spellStart"/>
+      <w:r>
+        <w:rPr>
+          <w:b/>
+          <w:i/>
+        </w:rPr>
+        <w:t>Declerations</w:t>
+      </w:r>
+      <w:proofErr w:type="spellEnd"/>
+    </w:p>
+    <w:p>
+      <w:pPr>
+        <w:pStyle w:val="ListParagraph"/>
+        <w:numPr>
+          <w:ilvl w:val="0"/>
+          <w:numId w:val="2"/>
+        </w:numPr>
+      </w:pPr>
+      <w:r>
+        <w:t>No issues</w:t>
+      </w:r>
+    </w:p>
+    <w:p>
+      <w:pPr>
+        <w:pStyle w:val="ListParagraph"/>
+        <w:numPr>
+          <w:ilvl w:val="1"/>
+          <w:numId w:val="2"/>
+        </w:numPr>
+      </w:pPr>
+      <w:r>
+        <w:t>No issues</w:t>
+      </w:r>
+    </w:p>
+    <w:p>
+      <w:pPr>
+        <w:pStyle w:val="ListParagraph"/>
+        <w:numPr>
+          <w:ilvl w:val="1"/>
+          <w:numId w:val="2"/>
+        </w:numPr>
+      </w:pPr>
+      <w:r>
+        <w:t>No issues</w:t>
+      </w:r>
+    </w:p>
+    <w:p>
+      <w:pPr>
+        <w:pStyle w:val="ListParagraph"/>
+        <w:numPr>
+          <w:ilvl w:val="1"/>
+          <w:numId w:val="2"/>
+        </w:numPr>
+      </w:pPr>
+      <w:r>
+        <w:t>No issues</w:t>
+      </w:r>
+    </w:p>
+    <w:p>
+      <w:pPr>
+        <w:pStyle w:val="ListParagraph"/>
+        <w:numPr>
+          <w:ilvl w:val="1"/>
+          <w:numId w:val="2"/>
+        </w:numPr>
+      </w:pPr>
+      <w:r>
+        <w:t xml:space="preserve">In class </w:t>
+      </w:r>
+      <w:proofErr w:type="spellStart"/>
+      <w:r>
+        <w:t>Weba</w:t>
+      </w:r>
+      <w:r>
+        <w:t>ppClassLoader</w:t>
+      </w:r>
+      <w:proofErr w:type="spellEnd"/>
+      <w:r>
+        <w:t xml:space="preserve"> there are first declared private static variables instead of public ones. Lines 157, 160, 167. </w:t>
+      </w:r>
+    </w:p>
+    <w:p>
+      <w:pPr>
+        <w:pStyle w:val="ListParagraph"/>
+        <w:numPr>
+          <w:ilvl w:val="1"/>
+          <w:numId w:val="2"/>
+        </w:numPr>
+      </w:pPr>
+      <w:r>
+        <w:t xml:space="preserve">Instance variables are declared in wrong order in class </w:t>
+      </w:r>
+      <w:proofErr w:type="spellStart"/>
+      <w:r>
+        <w:t>WebappClassLoader</w:t>
+      </w:r>
+      <w:proofErr w:type="spellEnd"/>
+      <w:r>
+        <w:t>. Starting from line 352</w:t>
+      </w:r>
+    </w:p>
+    <w:p>
+      <w:pPr>
+        <w:pStyle w:val="ListParagraph"/>
+        <w:numPr>
+          <w:ilvl w:val="1"/>
+          <w:numId w:val="2"/>
+        </w:numPr>
+      </w:pPr>
+      <w:r>
+        <w:t>No issues</w:t>
+      </w:r>
+    </w:p>
+    <w:p>
+      <w:pPr>
+        <w:pStyle w:val="ListParagraph"/>
+        <w:numPr>
+          <w:ilvl w:val="1"/>
+          <w:numId w:val="2"/>
+        </w:numPr>
+      </w:pPr>
+      <w:r>
+        <w:t>No issues</w:t>
+      </w:r>
+    </w:p>
+    <w:p>
+      <w:pPr>
+        <w:pStyle w:val="ListParagraph"/>
+        <w:numPr>
+          <w:ilvl w:val="0"/>
+          <w:numId w:val="2"/>
+        </w:numPr>
+      </w:pPr>
+      <w:r>
+        <w:t>Methods are properly grouped by functionality</w:t>
+      </w:r>
+    </w:p>
+    <w:p>
+      <w:pPr>
+        <w:pStyle w:val="ListParagraph"/>
+        <w:numPr>
+          <w:ilvl w:val="0"/>
+          <w:numId w:val="2"/>
+        </w:numPr>
+      </w:pPr>
+      <w:r>
+        <w:t>No issues</w:t>
+      </w:r>
+    </w:p>
+    <w:p>
+      <w:pPr>
+        <w:ind w:left="360"/>
+      </w:pPr>
+    </w:p>
+    <w:p>
+      <w:pPr>
+        <w:ind w:left="360"/>
+      </w:pPr>
+      <w:r>
+        <w:rPr>
+          <w:b/>
+          <w:i/>
+        </w:rPr>
+        <w:t>Initialization</w:t>
+      </w:r>
+      <w:r>
+        <w:t xml:space="preserve"> </w:t>
+      </w:r>
+      <w:r>
+        <w:rPr>
+          <w:b/>
+          <w:i/>
+        </w:rPr>
+        <w:t>and</w:t>
+      </w:r>
+      <w:r>
+        <w:t xml:space="preserve"> </w:t>
+      </w:r>
+      <w:r>
+        <w:rPr>
+          <w:b/>
+          <w:i/>
+        </w:rPr>
+        <w:t>Declaration</w:t>
+      </w:r>
+    </w:p>
+    <w:p>
+      <w:pPr>
+        <w:pStyle w:val="ListParagraph"/>
+        <w:numPr>
+          <w:ilvl w:val="0"/>
+          <w:numId w:val="2"/>
+        </w:numPr>
+      </w:pPr>
+      <w:r>
+        <w:t>The variables</w:t>
+      </w:r>
+      <w:r>
+        <w:t xml:space="preserve"> and class members</w:t>
+      </w:r>
+      <w:r>
+        <w:t xml:space="preserve"> are properly defined a</w:t>
+      </w:r>
+      <w:r>
+        <w:t>nd have correct visibilit</w:t>
+      </w:r>
+      <w:r>
+        <w:t>y.</w:t>
+      </w:r>
+    </w:p>
+    <w:p>
+      <w:pPr>
+        <w:pStyle w:val="ListParagraph"/>
+        <w:numPr>
+          <w:ilvl w:val="0"/>
+          <w:numId w:val="2"/>
+        </w:numPr>
+      </w:pPr>
+      <w:r>
+        <w:t>No issue</w:t>
+      </w:r>
+      <w:r>
+        <w:t>s</w:t>
+      </w:r>
+    </w:p>
+    <w:p>
+      <w:pPr>
+        <w:pStyle w:val="ListParagraph"/>
+        <w:numPr>
+          <w:ilvl w:val="0"/>
+          <w:numId w:val="2"/>
+        </w:numPr>
+      </w:pPr>
+      <w:r>
+        <w:t>No issue</w:t>
+      </w:r>
+      <w:r>
+        <w:t>s</w:t>
+      </w:r>
+    </w:p>
+    <w:p>
+      <w:pPr>
+        <w:pStyle w:val="ListParagraph"/>
+        <w:numPr>
+          <w:ilvl w:val="0"/>
+          <w:numId w:val="2"/>
+        </w:numPr>
+      </w:pPr>
+      <w:r>
+        <w:t>No issues</w:t>
+      </w:r>
+    </w:p>
+    <w:p>
+      <w:pPr>
+        <w:pStyle w:val="ListParagraph"/>
+        <w:numPr>
+          <w:ilvl w:val="0"/>
+          <w:numId w:val="2"/>
+        </w:numPr>
+      </w:pPr>
+      <w:r>
+        <w:t>No issues</w:t>
+      </w:r>
+    </w:p>
+    <w:p>
+      <w:pPr>
+        <w:pStyle w:val="ListParagraph"/>
+        <w:numPr>
+          <w:ilvl w:val="0"/>
+          <w:numId w:val="2"/>
+        </w:numPr>
+      </w:pPr>
+      <w:r>
+        <w:t xml:space="preserve">Declarations in lines 2733, 2734, 2736,2752, 2753 and 2757 are not on the beginning of the block  </w:t>
+      </w:r>
+    </w:p>
+    <w:p>
+      <w:pPr>
+        <w:ind w:left="360"/>
+      </w:pPr>
+      <w:r>
+        <w:rPr>
+          <w:b/>
+          <w:i/>
+        </w:rPr>
+        <w:t>Methods</w:t>
+      </w:r>
+      <w:r>
+        <w:t xml:space="preserve"> </w:t>
+      </w:r>
+      <w:r>
+        <w:rPr>
+          <w:b/>
+          <w:i/>
+        </w:rPr>
+        <w:t>Calls</w:t>
+      </w:r>
+    </w:p>
+    <w:p>
+      <w:pPr>
+        <w:pStyle w:val="ListParagraph"/>
+        <w:numPr>
+          <w:ilvl w:val="0"/>
+          <w:numId w:val="2"/>
+        </w:numPr>
+      </w:pPr>
+      <w:r>
+        <w:t>No issues</w:t>
+      </w:r>
+    </w:p>
+    <w:p>
+      <w:pPr>
+        <w:pStyle w:val="ListParagraph"/>
+        <w:numPr>
+          <w:ilvl w:val="0"/>
+          <w:numId w:val="2"/>
+        </w:numPr>
+      </w:pPr>
+      <w:r>
+        <w:t>No issues</w:t>
+      </w:r>
+    </w:p>
+    <w:p>
+      <w:pPr>
+        <w:pStyle w:val="ListParagraph"/>
+        <w:numPr>
+          <w:ilvl w:val="0"/>
+          <w:numId w:val="2"/>
+        </w:numPr>
+      </w:pPr>
+      <w:r>
+        <w:t>No issue</w:t>
+      </w:r>
+    </w:p>
+    <w:p>
+      <w:pPr>
+        <w:ind w:left="360"/>
+        <w:rPr>
+          <w:b/>
+          <w:i/>
+        </w:rPr>
+      </w:pPr>
+      <w:r>
+        <w:rPr>
+          <w:b/>
+          <w:i/>
+        </w:rPr>
+        <w:t>Arrays</w:t>
+      </w:r>
+    </w:p>
+    <w:p>
+      <w:pPr>
+        <w:pStyle w:val="ListParagraph"/>
+        <w:numPr>
+          <w:ilvl w:val="0"/>
+          <w:numId w:val="2"/>
+        </w:numPr>
+      </w:pPr>
+      <w:r>
+        <w:t>No arrays in this function</w:t>
+      </w:r>
+    </w:p>
+    <w:p>
+      <w:pPr>
+        <w:pStyle w:val="ListParagraph"/>
+        <w:numPr>
+          <w:ilvl w:val="0"/>
+          <w:numId w:val="2"/>
+        </w:numPr>
+      </w:pPr>
+      <w:r>
+        <w:t>No arrays in this function</w:t>
+      </w:r>
+    </w:p>
+    <w:p>
+      <w:pPr>
+        <w:pStyle w:val="ListParagraph"/>
+        <w:numPr>
+          <w:ilvl w:val="0"/>
+          <w:numId w:val="2"/>
+        </w:numPr>
+      </w:pPr>
+      <w:r>
+        <w:t>No arrays in this function</w:t>
+      </w:r>
+    </w:p>
+    <w:p>
+      <w:pPr>
+        <w:ind w:left="360"/>
+        <w:rPr>
+          <w:b/>
+          <w:i/>
+        </w:rPr>
+      </w:pPr>
+      <w:r>
+        <w:rPr>
+          <w:b/>
+          <w:i/>
+        </w:rPr>
+        <w:t>Object Comparison</w:t>
+      </w:r>
+    </w:p>
+    <w:p>
+      <w:pPr>
+        <w:pStyle w:val="ListParagraph"/>
+        <w:numPr>
+          <w:ilvl w:val="0"/>
+          <w:numId w:val="2"/>
+        </w:numPr>
+      </w:pPr>
+      <w:r>
+        <w:t>No issues because there are just objects reference comparison (==null).</w:t>
+      </w:r>
+    </w:p>
+    <w:p>
+      <w:pPr>
+        <w:ind w:left="360"/>
+      </w:pPr>
+      <w:r>
+        <w:rPr>
+          <w:b/>
+          <w:i/>
+        </w:rPr>
+        <w:t>Output</w:t>
+      </w:r>
+      <w:r>
+        <w:t xml:space="preserve"> </w:t>
+      </w:r>
+      <w:r>
+        <w:rPr>
+          <w:b/>
+          <w:i/>
+        </w:rPr>
+        <w:t>Format</w:t>
+      </w:r>
+    </w:p>
+    <w:p>
+      <w:pPr>
+        <w:pStyle w:val="ListParagraph"/>
+        <w:numPr>
+          <w:ilvl w:val="0"/>
+          <w:numId w:val="2"/>
+        </w:numPr>
+      </w:pPr>
+      <w:r>
+        <w:t>No functions for printing output messages are present in this function.</w:t>
+      </w:r>
+    </w:p>
+    <w:p>
+      <w:pPr>
+        <w:pStyle w:val="ListParagraph"/>
+        <w:numPr>
+          <w:ilvl w:val="0"/>
+          <w:numId w:val="2"/>
+        </w:numPr>
+      </w:pPr>
+      <w:r>
+        <w:t>No functions for printing output messages are present in this function.</w:t>
+      </w:r>
+    </w:p>
+    <w:p>
+      <w:pPr>
+        <w:pStyle w:val="ListParagraph"/>
+        <w:numPr>
+          <w:ilvl w:val="0"/>
+          <w:numId w:val="2"/>
+        </w:numPr>
+      </w:pPr>
+      <w:r>
+        <w:lastRenderedPageBreak/>
+        <w:t>No functions for printing output messages are present in this function.</w:t>
+      </w:r>
+    </w:p>
+    <w:p>
+      <w:pPr>
+        <w:ind w:left="360"/>
+      </w:pPr>
+      <w:r>
+        <w:rPr>
+          <w:b/>
+          <w:i/>
+        </w:rPr>
+        <w:t>Computation,</w:t>
+      </w:r>
+      <w:r>
+        <w:t xml:space="preserve"> </w:t>
+      </w:r>
+      <w:r>
+        <w:rPr>
+          <w:b/>
+          <w:i/>
+        </w:rPr>
+        <w:t>Comparisons</w:t>
+      </w:r>
+      <w:r>
+        <w:t xml:space="preserve"> </w:t>
+      </w:r>
+      <w:r>
+        <w:rPr>
+          <w:b/>
+          <w:i/>
+        </w:rPr>
+        <w:t>and</w:t>
+      </w:r>
+      <w:r>
+        <w:t xml:space="preserve"> </w:t>
+      </w:r>
+      <w:r>
+        <w:rPr>
+          <w:b/>
+          <w:i/>
+        </w:rPr>
+        <w:t>Assignments</w:t>
+      </w:r>
+    </w:p>
+    <w:p>
+      <w:pPr>
+        <w:pStyle w:val="ListParagraph"/>
+        <w:numPr>
+          <w:ilvl w:val="0"/>
+          <w:numId w:val="2"/>
+        </w:numPr>
+      </w:pPr>
+      <w:r>
+        <w:t>Brutish Programming</w:t>
+      </w:r>
+      <w:r>
+        <w:t xml:space="preserve"> is </w:t>
+      </w:r>
+      <w:r>
+        <w:t>present in follow lines of code</w:t>
+      </w:r>
+    </w:p>
+    <w:p>
+      <w:pPr>
+        <w:pStyle w:val="ListParagraph"/>
       </w:pPr>
       <w:proofErr w:type="gramStart"/>
       <w:r>
@@ -662,589 +1812,439 @@
       </w:r>
       <w:proofErr w:type="spellStart"/>
       <w:r>
-        <w:t>pos</w:t>
-      </w:r>
-      <w:proofErr w:type="spellEnd"/>
-      <w:r>
-        <w:t xml:space="preserve"> != -1</w:t>
-      </w:r>
-      <w:r>
-        <w:t>){</w:t>
-      </w:r>
-    </w:p>
-    <w:p>
-      <w:pPr>
-        <w:pStyle w:val="ListParagraph"/>
-        <w:ind w:left="2160"/>
+        <w:t>securityManager</w:t>
+      </w:r>
+      <w:proofErr w:type="spellEnd"/>
+      <w:r>
+        <w:t xml:space="preserve"> != null) {</w:t>
+      </w:r>
+    </w:p>
+    <w:p>
+      <w:pPr>
+        <w:pStyle w:val="ListParagraph"/>
+      </w:pPr>
+    </w:p>
+    <w:p>
+      <w:pPr>
+        <w:pStyle w:val="ListParagraph"/>
+      </w:pPr>
+      <w:r>
+        <w:t xml:space="preserve">            // </w:t>
+      </w:r>
+      <w:proofErr w:type="gramStart"/>
+      <w:r>
+        <w:t>Checking</w:t>
+      </w:r>
+      <w:proofErr w:type="gramEnd"/>
+      <w:r>
+        <w:t xml:space="preserve"> sealing</w:t>
+      </w:r>
+    </w:p>
+    <w:p>
+      <w:pPr>
+        <w:pStyle w:val="ListParagraph"/>
       </w:pPr>
       <w:r>
         <w:t xml:space="preserve">            </w:t>
       </w:r>
-      <w:proofErr w:type="spellStart"/>
       <w:proofErr w:type="gramStart"/>
       <w:r>
+        <w:t>if</w:t>
+      </w:r>
+      <w:proofErr w:type="gramEnd"/>
+      <w:r>
+        <w:t xml:space="preserve"> (</w:t>
+      </w:r>
+      <w:proofErr w:type="spellStart"/>
+      <w:r>
+        <w:t>pkg</w:t>
+      </w:r>
+      <w:proofErr w:type="spellEnd"/>
+      <w:r>
+        <w:t xml:space="preserve"> != null) {</w:t>
+      </w:r>
+    </w:p>
+    <w:p>
+      <w:pPr>
+        <w:pStyle w:val="ListParagraph"/>
+      </w:pPr>
+      <w:r>
+        <w:t xml:space="preserve">                </w:t>
+      </w:r>
+      <w:proofErr w:type="spellStart"/>
+      <w:proofErr w:type="gramStart"/>
+      <w:r>
+        <w:t>boolean</w:t>
+      </w:r>
+      <w:proofErr w:type="spellEnd"/>
+      <w:proofErr w:type="gramEnd"/>
+      <w:r>
+        <w:t xml:space="preserve"> </w:t>
+      </w:r>
+      <w:proofErr w:type="spellStart"/>
+      <w:r>
+        <w:t>sealCheck</w:t>
+      </w:r>
+      <w:proofErr w:type="spellEnd"/>
+      <w:r>
+        <w:t xml:space="preserve"> = true;</w:t>
+      </w:r>
+    </w:p>
+    <w:p>
+      <w:pPr>
+        <w:pStyle w:val="ListParagraph"/>
+      </w:pPr>
+      <w:r>
+        <w:t xml:space="preserve">                </w:t>
+      </w:r>
+      <w:proofErr w:type="gramStart"/>
+      <w:r>
+        <w:t>if</w:t>
+      </w:r>
+      <w:proofErr w:type="gramEnd"/>
+      <w:r>
+        <w:t xml:space="preserve"> (</w:t>
+      </w:r>
+      <w:proofErr w:type="spellStart"/>
+      <w:r>
+        <w:t>pkg.isSealed</w:t>
+      </w:r>
+      <w:proofErr w:type="spellEnd"/>
+      <w:r>
+        <w:t>()) {</w:t>
+      </w:r>
+    </w:p>
+    <w:p>
+      <w:pPr>
+        <w:pStyle w:val="ListParagraph"/>
+      </w:pPr>
+      <w:r>
+        <w:t xml:space="preserve">                    </w:t>
+      </w:r>
+      <w:proofErr w:type="spellStart"/>
+      <w:proofErr w:type="gramStart"/>
+      <w:r>
+        <w:t>sealCheck</w:t>
+      </w:r>
+      <w:proofErr w:type="spellEnd"/>
+      <w:proofErr w:type="gramEnd"/>
+      <w:r>
+        <w:t xml:space="preserve"> = </w:t>
+      </w:r>
+      <w:proofErr w:type="spellStart"/>
+      <w:r>
+        <w:t>pkg.isSealed</w:t>
+      </w:r>
+      <w:proofErr w:type="spellEnd"/>
+      <w:r>
+        <w:t>(</w:t>
+      </w:r>
+      <w:proofErr w:type="spellStart"/>
+      <w:r>
+        <w:t>entry.codeBase</w:t>
+      </w:r>
+      <w:proofErr w:type="spellEnd"/>
+      <w:r>
+        <w:t>);</w:t>
+      </w:r>
+    </w:p>
+    <w:p>
+      <w:pPr>
+        <w:pStyle w:val="ListParagraph"/>
+      </w:pPr>
+      <w:r>
+        <w:t xml:space="preserve">                } else {</w:t>
+      </w:r>
+    </w:p>
+    <w:p>
+      <w:pPr>
+        <w:pStyle w:val="ListParagraph"/>
+      </w:pPr>
+      <w:r>
+        <w:t xml:space="preserve">                    </w:t>
+      </w:r>
+      <w:proofErr w:type="spellStart"/>
+      <w:proofErr w:type="gramStart"/>
+      <w:r>
+        <w:t>sealCheck</w:t>
+      </w:r>
+      <w:proofErr w:type="spellEnd"/>
+      <w:proofErr w:type="gramEnd"/>
+      <w:r>
+        <w:t xml:space="preserve"> = (</w:t>
+      </w:r>
+      <w:proofErr w:type="spellStart"/>
+      <w:r>
+        <w:t>entry.manifest</w:t>
+      </w:r>
+      <w:proofErr w:type="spellEnd"/>
+      <w:r>
+        <w:t xml:space="preserve"> == null)</w:t>
+      </w:r>
+    </w:p>
+    <w:p>
+      <w:pPr>
+        <w:pStyle w:val="ListParagraph"/>
+      </w:pPr>
+      <w:r>
+        <w:t xml:space="preserve">                            |</w:t>
+      </w:r>
+      <w:proofErr w:type="gramStart"/>
+      <w:r>
+        <w:t>| !</w:t>
+      </w:r>
+      <w:proofErr w:type="spellStart"/>
+      <w:proofErr w:type="gramEnd"/>
+      <w:r>
+        <w:t>isPackageSealed</w:t>
+      </w:r>
+      <w:proofErr w:type="spellEnd"/>
+      <w:r>
+        <w:t>(</w:t>
+      </w:r>
+      <w:proofErr w:type="spellStart"/>
+      <w:r>
         <w:t>packageName</w:t>
       </w:r>
       <w:proofErr w:type="spellEnd"/>
+      <w:r>
+        <w:t xml:space="preserve">, </w:t>
+      </w:r>
+      <w:proofErr w:type="spellStart"/>
+      <w:r>
+        <w:t>entry.manifest</w:t>
+      </w:r>
+      <w:proofErr w:type="spellEnd"/>
+      <w:r>
+        <w:t>);</w:t>
+      </w:r>
+    </w:p>
+    <w:p>
+      <w:pPr>
+        <w:pStyle w:val="ListParagraph"/>
+      </w:pPr>
+      <w:r>
+        <w:t xml:space="preserve">                }</w:t>
+      </w:r>
+    </w:p>
+    <w:p>
+      <w:pPr>
+        <w:pStyle w:val="ListParagraph"/>
+      </w:pPr>
+      <w:r>
+        <w:t xml:space="preserve">                </w:t>
+      </w:r>
+      <w:proofErr w:type="gramStart"/>
+      <w:r>
+        <w:t>if</w:t>
+      </w:r>
       <w:proofErr w:type="gramEnd"/>
       <w:r>
-        <w:t xml:space="preserve"> = </w:t>
-      </w:r>
-      <w:proofErr w:type="spellStart"/>
-      <w:r>
-        <w:t>name.substring</w:t>
-      </w:r>
-      <w:proofErr w:type="spellEnd"/>
-      <w:r>
-        <w:t xml:space="preserve">(0, </w:t>
-      </w:r>
-      <w:proofErr w:type="spellStart"/>
-      <w:r>
-        <w:t>pos</w:t>
-      </w:r>
-      <w:proofErr w:type="spellEnd"/>
-      <w:r>
-        <w:t>);</w:t>
-      </w:r>
-    </w:p>
-    <w:p>
-      <w:pPr>
-        <w:pStyle w:val="ListParagraph"/>
-        <w:ind w:left="2160"/>
-      </w:pPr>
-      <w:r>
-        <w:t>}</w:t>
-      </w:r>
-    </w:p>
-    <w:p>
-      <w:pPr>
-        <w:pStyle w:val="ListParagraph"/>
-        <w:numPr>
-          <w:ilvl w:val="1"/>
-          <w:numId w:val="2"/>
-        </w:numPr>
-      </w:pPr>
-      <w:r>
-        <w:t>Line2791: if-statement has just one statement and is not surrounded by curly brackets. Correct way should be:</w:t>
-      </w:r>
-    </w:p>
-    <w:p>
-      <w:pPr>
-        <w:pStyle w:val="ListParagraph"/>
-        <w:ind w:left="2160"/>
-      </w:pPr>
+        <w:t xml:space="preserve"> (!</w:t>
+      </w:r>
+      <w:proofErr w:type="spellStart"/>
+      <w:r>
+        <w:t>sealCheck</w:t>
+      </w:r>
+      <w:proofErr w:type="spellEnd"/>
+      <w:r>
+        <w:t>)</w:t>
+      </w:r>
+    </w:p>
+    <w:p>
+      <w:pPr>
+        <w:pStyle w:val="ListParagraph"/>
+      </w:pPr>
+      <w:r>
+        <w:t xml:space="preserve">                    </w:t>
+      </w:r>
       <w:proofErr w:type="gramStart"/>
       <w:r>
-        <w:t>if</w:t>
+        <w:t>throw</w:t>
       </w:r>
       <w:proofErr w:type="gramEnd"/>
       <w:r>
-        <w:t xml:space="preserve"> (</w:t>
-      </w:r>
-      <w:r>
-        <w:t>!</w:t>
-      </w:r>
-      <w:proofErr w:type="spellStart"/>
-      <w:r>
-        <w:t>sealCheck</w:t>
-      </w:r>
-      <w:proofErr w:type="spellEnd"/>
-      <w:r>
-        <w:t>){</w:t>
-      </w:r>
-    </w:p>
-    <w:p>
-      <w:pPr>
-        <w:pStyle w:val="ListParagraph"/>
-        <w:ind w:left="2160"/>
-      </w:pPr>
-      <w:r>
-        <w:t xml:space="preserve">            </w:t>
+        <w:t xml:space="preserve"> new </w:t>
+      </w:r>
+      <w:proofErr w:type="spellStart"/>
+      <w:r>
+        <w:t>SecurityException</w:t>
+      </w:r>
+      <w:proofErr w:type="spellEnd"/>
+    </w:p>
+    <w:p>
+      <w:pPr>
+        <w:pStyle w:val="ListParagraph"/>
+      </w:pPr>
+      <w:r>
+        <w:t xml:space="preserve">                        ("Sealing violation </w:t>
       </w:r>
       <w:proofErr w:type="gramStart"/>
       <w:r>
-        <w:t>throw</w:t>
+        <w:t>loading "</w:t>
       </w:r>
       <w:proofErr w:type="gramEnd"/>
       <w:r>
-        <w:t xml:space="preserve"> new </w:t>
+        <w:t xml:space="preserve"> + name + " : Package "</w:t>
+      </w:r>
+    </w:p>
+    <w:p>
+      <w:pPr>
+        <w:pStyle w:val="ListParagraph"/>
+      </w:pPr>
+      <w:r>
+        <w:t xml:space="preserve">                                 + </w:t>
+      </w:r>
+      <w:proofErr w:type="spellStart"/>
+      <w:proofErr w:type="gramStart"/>
+      <w:r>
+        <w:t>packageName</w:t>
+      </w:r>
+      <w:proofErr w:type="spellEnd"/>
+      <w:proofErr w:type="gramEnd"/>
+      <w:r>
+        <w:t xml:space="preserve"> + " is sealed.");</w:t>
+      </w:r>
+    </w:p>
+    <w:p>
+      <w:pPr>
+        <w:pStyle w:val="ListParagraph"/>
+      </w:pPr>
+      <w:r>
+        <w:t xml:space="preserve">            }</w:t>
+      </w:r>
+    </w:p>
+    <w:p>
+      <w:pPr>
+        <w:pStyle w:val="ListParagraph"/>
+      </w:pPr>
+    </w:p>
+    <w:p>
+      <w:pPr>
+        <w:pStyle w:val="ListParagraph"/>
+      </w:pPr>
+      <w:r>
+        <w:t xml:space="preserve">        }</w:t>
+      </w:r>
+    </w:p>
+    <w:p>
+      <w:pPr>
+        <w:pStyle w:val="ListParagraph"/>
+        <w:numPr>
+          <w:ilvl w:val="0"/>
+          <w:numId w:val="2"/>
+        </w:numPr>
+      </w:pPr>
+      <w:r>
+        <w:t>No issues</w:t>
+      </w:r>
+    </w:p>
+    <w:p>
+      <w:pPr>
+        <w:pStyle w:val="ListParagraph"/>
+        <w:numPr>
+          <w:ilvl w:val="0"/>
+          <w:numId w:val="2"/>
+        </w:numPr>
+      </w:pPr>
+      <w:r>
+        <w:t>Lines 2788-2789: Parenthesis are used to avoid operator precedence problems.</w:t>
+      </w:r>
+    </w:p>
+    <w:p>
+      <w:pPr>
+        <w:pStyle w:val="ListParagraph"/>
+        <w:numPr>
+          <w:ilvl w:val="0"/>
+          <w:numId w:val="2"/>
+        </w:numPr>
+      </w:pPr>
+      <w:r>
+        <w:t>No issues</w:t>
+      </w:r>
+    </w:p>
+    <w:p>
+      <w:pPr>
+        <w:pStyle w:val="ListParagraph"/>
+        <w:numPr>
+          <w:ilvl w:val="0"/>
+          <w:numId w:val="2"/>
+        </w:numPr>
+      </w:pPr>
+      <w:r>
+        <w:t>No issues</w:t>
+      </w:r>
+    </w:p>
+    <w:p>
+      <w:pPr>
+        <w:pStyle w:val="ListParagraph"/>
+        <w:numPr>
+          <w:ilvl w:val="0"/>
+          <w:numId w:val="2"/>
+        </w:numPr>
+      </w:pPr>
+      <w:r>
+        <w:t>No issues</w:t>
+      </w:r>
+    </w:p>
+    <w:p>
+      <w:pPr>
+        <w:pStyle w:val="ListParagraph"/>
+        <w:numPr>
+          <w:ilvl w:val="0"/>
+          <w:numId w:val="2"/>
+        </w:numPr>
+      </w:pPr>
+      <w:r>
+        <w:t>No issues</w:t>
+      </w:r>
+    </w:p>
+    <w:p>
+      <w:pPr>
+        <w:pStyle w:val="ListParagraph"/>
+        <w:numPr>
+          <w:ilvl w:val="0"/>
+          <w:numId w:val="2"/>
+        </w:numPr>
+      </w:pPr>
+      <w:r>
+        <w:t>No issues</w:t>
+      </w:r>
+    </w:p>
+    <w:p>
+      <w:pPr>
+        <w:ind w:left="360"/>
+        <w:rPr>
+          <w:b/>
+          <w:i/>
+        </w:rPr>
+      </w:pPr>
+      <w:r>
+        <w:rPr>
+          <w:b/>
+          <w:i/>
+        </w:rPr>
+        <w:t>Exceptions</w:t>
+      </w:r>
+    </w:p>
+    <w:p>
+      <w:pPr>
+        <w:pStyle w:val="ListParagraph"/>
+        <w:numPr>
+          <w:ilvl w:val="0"/>
+          <w:numId w:val="2"/>
+        </w:numPr>
+      </w:pPr>
+      <w:r>
+        <w:t xml:space="preserve">Line 2792: </w:t>
       </w:r>
       <w:proofErr w:type="spellStart"/>
       <w:r>
         <w:t>SecurityException</w:t>
       </w:r>
       <w:proofErr w:type="spellEnd"/>
-    </w:p>
-    <w:p>
-      <w:pPr>
-        <w:pStyle w:val="ListParagraph"/>
-        <w:ind w:left="2160"/>
-      </w:pPr>
-      <w:r>
-        <w:t xml:space="preserve">                        ("Sealing violation </w:t>
-      </w:r>
-      <w:proofErr w:type="gramStart"/>
-      <w:r>
-        <w:t>loading "</w:t>
-      </w:r>
-      <w:proofErr w:type="gramEnd"/>
-      <w:r>
-        <w:t xml:space="preserve"> + name + " : Package "</w:t>
-      </w:r>
-    </w:p>
-    <w:p>
-      <w:pPr>
-        <w:pStyle w:val="ListParagraph"/>
-        <w:ind w:left="2160"/>
-      </w:pPr>
-      <w:r>
-        <w:t xml:space="preserve">                         + </w:t>
-      </w:r>
-      <w:proofErr w:type="spellStart"/>
-      <w:proofErr w:type="gramStart"/>
-      <w:r>
-        <w:t>packageName</w:t>
-      </w:r>
-      <w:proofErr w:type="spellEnd"/>
-      <w:proofErr w:type="gramEnd"/>
-      <w:r>
-        <w:t xml:space="preserve"> + " is sealed.");</w:t>
-      </w:r>
-    </w:p>
-    <w:p>
-      <w:pPr>
-        <w:pStyle w:val="ListParagraph"/>
-        <w:ind w:left="2160"/>
-      </w:pPr>
-      <w:r>
-        <w:t>}</w:t>
-      </w:r>
-    </w:p>
-    <w:p>
-      <w:pPr>
-        <w:pStyle w:val="ListParagraph"/>
-        <w:ind w:left="2160"/>
-      </w:pPr>
-    </w:p>
-    <w:p>
-      <w:pPr>
-        <w:pStyle w:val="ListParagraph"/>
-        <w:numPr>
-          <w:ilvl w:val="0"/>
-          <w:numId w:val="2"/>
-        </w:numPr>
-      </w:pPr>
-      <w:r>
-        <w:t>There are</w:t>
-      </w:r>
-      <w:r>
-        <w:t xml:space="preserve"> blank lines that don’t separate sections,</w:t>
-      </w:r>
-      <w:r>
-        <w:t xml:space="preserve"> those are probably present to</w:t>
-      </w:r>
-      <w:r>
-        <w:t xml:space="preserve"> separate things conceptually different.</w:t>
-      </w:r>
-      <w:r>
-        <w:t xml:space="preserve"> </w:t>
-      </w:r>
-      <w:r>
-        <w:t>However</w:t>
-      </w:r>
-      <w:r>
-        <w:t xml:space="preserve"> this requirement is respected which means that </w:t>
-      </w:r>
-      <w:r>
-        <w:t xml:space="preserve">sections are correctly </w:t>
-      </w:r>
-      <w:r>
-        <w:t>separated by blank lines in</w:t>
-      </w:r>
-      <w:r>
-        <w:t xml:space="preserve"> the entire class.</w:t>
-      </w:r>
-    </w:p>
-    <w:p>
-      <w:pPr>
-        <w:pStyle w:val="ListParagraph"/>
-        <w:numPr>
-          <w:ilvl w:val="0"/>
-          <w:numId w:val="2"/>
-        </w:numPr>
-      </w:pPr>
-      <w:r>
-        <w:t>No issues</w:t>
-      </w:r>
-    </w:p>
-    <w:p>
-      <w:pPr>
-        <w:pStyle w:val="ListParagraph"/>
-        <w:numPr>
-          <w:ilvl w:val="0"/>
-          <w:numId w:val="2"/>
-        </w:numPr>
-      </w:pPr>
-      <w:r>
-        <w:t>No issues</w:t>
-      </w:r>
-    </w:p>
-    <w:p>
-      <w:pPr>
-        <w:pStyle w:val="ListParagraph"/>
-        <w:numPr>
-          <w:ilvl w:val="0"/>
-          <w:numId w:val="2"/>
-        </w:numPr>
-      </w:pPr>
-    </w:p>
-    <w:p>
-      <w:pPr>
-        <w:pStyle w:val="ListParagraph"/>
-        <w:numPr>
-          <w:ilvl w:val="1"/>
-          <w:numId w:val="2"/>
-        </w:numPr>
-      </w:pPr>
-      <w:r>
-        <w:t xml:space="preserve">Line 2788 is separated before an operator “II” </w:t>
-      </w:r>
-    </w:p>
-    <w:p>
-      <w:pPr>
-        <w:pStyle w:val="ListParagraph"/>
-        <w:numPr>
-          <w:ilvl w:val="1"/>
-          <w:numId w:val="2"/>
-        </w:numPr>
-      </w:pPr>
-      <w:r>
-        <w:t xml:space="preserve">Line 2793 is separated before an operator “+”  </w:t>
-      </w:r>
-    </w:p>
-    <w:p>
-      <w:pPr>
-        <w:pStyle w:val="ListParagraph"/>
-        <w:numPr>
-          <w:ilvl w:val="0"/>
-          <w:numId w:val="2"/>
-        </w:numPr>
-      </w:pPr>
-      <w:r>
-        <w:t>No issues</w:t>
-      </w:r>
-    </w:p>
-    <w:p>
-      <w:pPr>
-        <w:pStyle w:val="ListParagraph"/>
-        <w:numPr>
-          <w:ilvl w:val="0"/>
-          <w:numId w:val="2"/>
-        </w:numPr>
-      </w:pPr>
-      <w:r>
-        <w:t>No issues</w:t>
-      </w:r>
-    </w:p>
-    <w:p>
-      <w:pPr>
-        <w:pStyle w:val="ListParagraph"/>
-        <w:numPr>
-          <w:ilvl w:val="0"/>
-          <w:numId w:val="2"/>
-        </w:numPr>
-      </w:pPr>
-      <w:r>
-        <w:t xml:space="preserve">Class and constructors are very good commented as well as the function </w:t>
-      </w:r>
-      <w:proofErr w:type="spellStart"/>
-      <w:r>
-        <w:rPr>
-          <w:i/>
-        </w:rPr>
-        <w:t>findClassInternal</w:t>
-      </w:r>
-      <w:proofErr w:type="spellEnd"/>
-      <w:r>
-        <w:rPr>
-          <w:i/>
-        </w:rPr>
-        <w:t>.</w:t>
-      </w:r>
-      <w:r>
-        <w:t xml:space="preserve"> Code inside this function is very less briefly commented. </w:t>
-      </w:r>
-    </w:p>
-    <w:p>
-      <w:pPr>
-        <w:pStyle w:val="ListParagraph"/>
-        <w:numPr>
-          <w:ilvl w:val="0"/>
-          <w:numId w:val="2"/>
-        </w:numPr>
-      </w:pPr>
-      <w:r>
-        <w:t>Comments does not contain dates</w:t>
-      </w:r>
-    </w:p>
-    <w:p>
-      <w:pPr>
-        <w:pStyle w:val="ListParagraph"/>
-        <w:numPr>
-          <w:ilvl w:val="0"/>
-          <w:numId w:val="2"/>
-        </w:numPr>
-      </w:pPr>
-      <w:r>
-        <w:t>No issues</w:t>
-      </w:r>
-    </w:p>
-    <w:p>
-      <w:pPr>
-        <w:pStyle w:val="ListParagraph"/>
-        <w:numPr>
-          <w:ilvl w:val="0"/>
-          <w:numId w:val="2"/>
-        </w:numPr>
-      </w:pPr>
-      <w:r>
-        <w:t>No issues</w:t>
-      </w:r>
-    </w:p>
-    <w:p>
-      <w:pPr>
-        <w:pStyle w:val="ListParagraph"/>
-        <w:numPr>
-          <w:ilvl w:val="0"/>
-          <w:numId w:val="2"/>
-        </w:numPr>
-      </w:pPr>
-      <w:r>
-        <w:t>??</w:t>
-      </w:r>
-    </w:p>
-    <w:p>
-      <w:pPr>
-        <w:pStyle w:val="ListParagraph"/>
-        <w:numPr>
-          <w:ilvl w:val="0"/>
-          <w:numId w:val="2"/>
-        </w:numPr>
-      </w:pPr>
-      <w:r>
-        <w:t>??</w:t>
-      </w:r>
-    </w:p>
-    <w:p>
-      <w:pPr>
-        <w:pStyle w:val="ListParagraph"/>
-        <w:numPr>
-          <w:ilvl w:val="0"/>
-          <w:numId w:val="2"/>
-        </w:numPr>
-      </w:pPr>
-      <w:r>
-        <w:t>No issues</w:t>
-      </w:r>
-    </w:p>
-    <w:p>
-      <w:pPr>
-        <w:pStyle w:val="ListParagraph"/>
-        <w:numPr>
-          <w:ilvl w:val="0"/>
-          <w:numId w:val="2"/>
-        </w:numPr>
-      </w:pPr>
-      <w:r>
-        <w:t>No issues</w:t>
-      </w:r>
-    </w:p>
-    <w:p>
-      <w:pPr>
-        <w:pStyle w:val="ListParagraph"/>
-        <w:numPr>
-          <w:ilvl w:val="1"/>
-          <w:numId w:val="2"/>
-        </w:numPr>
-      </w:pPr>
-      <w:r>
-        <w:t>No issues</w:t>
-      </w:r>
-    </w:p>
-    <w:p>
-      <w:pPr>
-        <w:pStyle w:val="ListParagraph"/>
-        <w:numPr>
-          <w:ilvl w:val="1"/>
-          <w:numId w:val="2"/>
-        </w:numPr>
-      </w:pPr>
-      <w:r>
-        <w:t>No issues</w:t>
-      </w:r>
-    </w:p>
-    <w:p>
-      <w:pPr>
-        <w:pStyle w:val="ListParagraph"/>
-        <w:numPr>
-          <w:ilvl w:val="1"/>
-          <w:numId w:val="2"/>
-        </w:numPr>
-      </w:pPr>
-      <w:r>
-        <w:t>No issues</w:t>
-      </w:r>
-    </w:p>
-    <w:p>
-      <w:pPr>
-        <w:pStyle w:val="ListParagraph"/>
-        <w:numPr>
-          <w:ilvl w:val="1"/>
-          <w:numId w:val="2"/>
-        </w:numPr>
-      </w:pPr>
-      <w:r>
-        <w:t xml:space="preserve">In class </w:t>
-      </w:r>
-      <w:proofErr w:type="spellStart"/>
-      <w:r>
-        <w:t>Weba</w:t>
-      </w:r>
-      <w:r>
-        <w:t>ppClassLoader</w:t>
-      </w:r>
-      <w:proofErr w:type="spellEnd"/>
-      <w:r>
-        <w:t xml:space="preserve"> there are first declared private static variables instead of public ones. Lines 157, 160, 167. </w:t>
-      </w:r>
-    </w:p>
-    <w:p>
-      <w:pPr>
-        <w:pStyle w:val="ListParagraph"/>
-        <w:numPr>
-          <w:ilvl w:val="1"/>
-          <w:numId w:val="2"/>
-        </w:numPr>
-      </w:pPr>
-      <w:r>
-        <w:t xml:space="preserve">Instance variables are declared in wrong order in class </w:t>
-      </w:r>
-      <w:proofErr w:type="spellStart"/>
-      <w:r>
-        <w:t>WebappClassLoader</w:t>
-      </w:r>
-      <w:proofErr w:type="spellEnd"/>
-      <w:r>
-        <w:t>. Starting from line 352</w:t>
-      </w:r>
-    </w:p>
-    <w:p>
-      <w:pPr>
-        <w:pStyle w:val="ListParagraph"/>
-        <w:numPr>
-          <w:ilvl w:val="1"/>
-          <w:numId w:val="2"/>
-        </w:numPr>
-      </w:pPr>
-      <w:r>
-        <w:t>No issues</w:t>
-      </w:r>
-    </w:p>
-    <w:p>
-      <w:pPr>
-        <w:pStyle w:val="ListParagraph"/>
-        <w:numPr>
-          <w:ilvl w:val="1"/>
-          <w:numId w:val="2"/>
-        </w:numPr>
-      </w:pPr>
-      <w:r>
-        <w:t>No issues</w:t>
-      </w:r>
-    </w:p>
-    <w:p>
-      <w:pPr>
-        <w:pStyle w:val="ListParagraph"/>
-        <w:numPr>
-          <w:ilvl w:val="0"/>
-          <w:numId w:val="2"/>
-        </w:numPr>
-      </w:pPr>
-      <w:r>
-        <w:t>Methods are properly grouped by functionality</w:t>
-      </w:r>
-    </w:p>
-    <w:p>
-      <w:pPr>
-        <w:pStyle w:val="ListParagraph"/>
-        <w:numPr>
-          <w:ilvl w:val="0"/>
-          <w:numId w:val="2"/>
-        </w:numPr>
-      </w:pPr>
-      <w:r>
-        <w:t>No issues</w:t>
-      </w:r>
-    </w:p>
-    <w:p>
-      <w:pPr>
-        <w:pStyle w:val="ListParagraph"/>
-        <w:numPr>
-          <w:ilvl w:val="0"/>
-          <w:numId w:val="2"/>
-        </w:numPr>
-      </w:pPr>
-      <w:r>
-        <w:lastRenderedPageBreak/>
-        <w:t>The variables</w:t>
-      </w:r>
-      <w:r>
-        <w:t xml:space="preserve"> and class members</w:t>
-      </w:r>
-      <w:r>
-        <w:t xml:space="preserve"> are properly defined a</w:t>
-      </w:r>
-      <w:r>
-        <w:t>nd have correct visibility in a way that all of private types has getters and setters implemented for them.</w:t>
-      </w:r>
-    </w:p>
-    <w:p>
-      <w:pPr>
-        <w:pStyle w:val="ListParagraph"/>
-        <w:numPr>
-          <w:ilvl w:val="0"/>
-          <w:numId w:val="2"/>
-        </w:numPr>
-      </w:pPr>
-      <w:r>
-        <w:t>No issue</w:t>
-      </w:r>
-    </w:p>
-    <w:p>
-      <w:pPr>
-        <w:pStyle w:val="ListParagraph"/>
-        <w:numPr>
-          <w:ilvl w:val="0"/>
-          <w:numId w:val="2"/>
-        </w:numPr>
-      </w:pPr>
-      <w:r>
-        <w:t>No issue</w:t>
-      </w:r>
-    </w:p>
-    <w:p>
-      <w:pPr>
-        <w:pStyle w:val="ListParagraph"/>
-        <w:numPr>
-          <w:ilvl w:val="0"/>
-          <w:numId w:val="2"/>
-        </w:numPr>
-      </w:pPr>
-      <w:r>
-        <w:t xml:space="preserve"> </w:t>
-      </w:r>
-      <w:r>
-        <w:t xml:space="preserve"> </w:t>
+      <w:r>
+        <w:t xml:space="preserve"> is thrown and is not properly handled in the function, and it is neither stated in the function declaration.</w:t>
       </w:r>
       <w:bookmarkStart w:id="0" w:name="_GoBack"/>
       <w:bookmarkEnd w:id="0"/>
@@ -1252,10 +2252,274 @@
     <w:p>
       <w:pPr>
         <w:pStyle w:val="ListParagraph"/>
+        <w:numPr>
+          <w:ilvl w:val="0"/>
+          <w:numId w:val="2"/>
+        </w:numPr>
+      </w:pPr>
+      <w:r>
+        <w:t>No issues</w:t>
+      </w:r>
+    </w:p>
+    <w:p>
+      <w:pPr>
+        <w:ind w:left="360"/>
+      </w:pPr>
+      <w:r>
+        <w:rPr>
+          <w:b/>
+          <w:i/>
+        </w:rPr>
+        <w:t>Flow</w:t>
+      </w:r>
+      <w:r>
+        <w:t xml:space="preserve"> </w:t>
+      </w:r>
+      <w:r>
+        <w:rPr>
+          <w:b/>
+          <w:i/>
+        </w:rPr>
+        <w:t>of</w:t>
+      </w:r>
+      <w:r>
+        <w:t xml:space="preserve"> </w:t>
+      </w:r>
+      <w:r>
+        <w:rPr>
+          <w:b/>
+          <w:i/>
+        </w:rPr>
+        <w:t>control</w:t>
+      </w:r>
+    </w:p>
+    <w:p>
+      <w:pPr>
+        <w:pStyle w:val="ListParagraph"/>
+        <w:numPr>
+          <w:ilvl w:val="0"/>
+          <w:numId w:val="2"/>
+        </w:numPr>
+      </w:pPr>
+      <w:r>
+        <w:t>No switch statements are present in this function.</w:t>
+      </w:r>
+    </w:p>
+    <w:p>
+      <w:pPr>
+        <w:pStyle w:val="ListParagraph"/>
+        <w:numPr>
+          <w:ilvl w:val="0"/>
+          <w:numId w:val="2"/>
+        </w:numPr>
+      </w:pPr>
+      <w:r>
+        <w:t>No switch statement</w:t>
+      </w:r>
+      <w:r>
+        <w:t>s are</w:t>
+      </w:r>
+      <w:r>
+        <w:t xml:space="preserve"> present in this function.</w:t>
+      </w:r>
+    </w:p>
+    <w:p>
+      <w:pPr>
+        <w:pStyle w:val="ListParagraph"/>
+        <w:numPr>
+          <w:ilvl w:val="0"/>
+          <w:numId w:val="2"/>
+        </w:numPr>
+      </w:pPr>
+      <w:r>
+        <w:t>No loops are</w:t>
+      </w:r>
+      <w:r>
+        <w:t xml:space="preserve"> present in this function.</w:t>
+      </w:r>
+    </w:p>
+    <w:p>
+      <w:pPr>
+        <w:ind w:left="360"/>
+        <w:rPr>
+          <w:b/>
+          <w:i/>
+        </w:rPr>
+      </w:pPr>
+      <w:r>
+        <w:rPr>
+          <w:b/>
+          <w:i/>
+        </w:rPr>
+        <w:t>Files</w:t>
+      </w:r>
+    </w:p>
+    <w:p>
+      <w:pPr>
+        <w:pStyle w:val="ListParagraph"/>
+        <w:numPr>
+          <w:ilvl w:val="0"/>
+          <w:numId w:val="2"/>
+        </w:numPr>
+      </w:pPr>
+      <w:r>
+        <w:t>No files are used by the function.</w:t>
+      </w:r>
+    </w:p>
+    <w:p>
+      <w:pPr>
+        <w:pStyle w:val="ListParagraph"/>
+        <w:numPr>
+          <w:ilvl w:val="0"/>
+          <w:numId w:val="2"/>
+        </w:numPr>
+      </w:pPr>
+      <w:r>
+        <w:t>No files are used by the function.</w:t>
+      </w:r>
+    </w:p>
+    <w:p>
+      <w:pPr>
+        <w:pStyle w:val="ListParagraph"/>
+        <w:numPr>
+          <w:ilvl w:val="0"/>
+          <w:numId w:val="2"/>
+        </w:numPr>
+      </w:pPr>
+      <w:r>
+        <w:t>No files are used by the function.</w:t>
+      </w:r>
+    </w:p>
+    <w:p>
+      <w:pPr>
+        <w:pStyle w:val="ListParagraph"/>
+        <w:numPr>
+          <w:ilvl w:val="0"/>
+          <w:numId w:val="2"/>
+        </w:numPr>
+      </w:pPr>
+      <w:r>
+        <w:lastRenderedPageBreak/>
+        <w:t>No files are used by the function.</w:t>
+      </w:r>
+    </w:p>
+    <w:p>
+      <w:pPr>
+        <w:pStyle w:val="ListParagraph"/>
         <w:ind w:left="1440"/>
       </w:pPr>
     </w:p>
+    <w:p>
+      <w:pPr>
+        <w:pStyle w:val="ListParagraph"/>
+        <w:ind w:left="1440"/>
+      </w:pPr>
+    </w:p>
+    <w:p>
+      <w:pPr>
+        <w:pStyle w:val="ListParagraph"/>
+        <w:ind w:left="1440"/>
+      </w:pPr>
+    </w:p>
+    <w:p>
+      <w:pPr>
+        <w:pStyle w:val="ListParagraph"/>
+        <w:ind w:left="1440"/>
+      </w:pPr>
+    </w:p>
+    <w:p>
+      <w:pPr>
+        <w:pStyle w:val="ListParagraph"/>
+        <w:ind w:left="1440"/>
+      </w:pPr>
+    </w:p>
+    <w:p>
+      <w:pPr>
+        <w:pStyle w:val="ListParagraph"/>
+        <w:ind w:left="1440"/>
+      </w:pPr>
+    </w:p>
+    <w:p>
+      <w:pPr>
+        <w:pStyle w:val="ListParagraph"/>
+        <w:ind w:left="1440"/>
+      </w:pPr>
+    </w:p>
+    <w:p>
+      <w:pPr>
+        <w:pStyle w:val="ListParagraph"/>
+        <w:ind w:left="1440"/>
+      </w:pPr>
+    </w:p>
+    <w:p>
+      <w:pPr>
+        <w:pStyle w:val="ListParagraph"/>
+        <w:ind w:left="1440"/>
+      </w:pPr>
+    </w:p>
+    <w:p>
+      <w:pPr>
+        <w:pStyle w:val="ListParagraph"/>
+        <w:ind w:left="1440"/>
+      </w:pPr>
+    </w:p>
+    <w:p>
+      <w:pPr>
+        <w:rPr>
+          <w:b/>
+        </w:rPr>
+      </w:pPr>
+      <w:proofErr w:type="spellStart"/>
+      <w:proofErr w:type="gramStart"/>
+      <w:r>
+        <w:rPr>
+          <w:b/>
+        </w:rPr>
+        <w:t>findResourceInternalFromRepositories</w:t>
+      </w:r>
+      <w:proofErr w:type="spellEnd"/>
+      <w:r>
+        <w:rPr>
+          <w:b/>
+        </w:rPr>
+        <w:t>(</w:t>
+      </w:r>
+      <w:proofErr w:type="gramEnd"/>
+      <w:r>
+        <w:rPr>
+          <w:b/>
+        </w:rPr>
+        <w:t>String name,</w:t>
+      </w:r>
+      <w:r>
+        <w:rPr>
+          <w:b/>
+        </w:rPr>
+        <w:t xml:space="preserve"> </w:t>
+      </w:r>
+      <w:r>
+        <w:rPr>
+          <w:b/>
+        </w:rPr>
+        <w:t>String path</w:t>
+      </w:r>
+      <w:r>
+        <w:rPr>
+          <w:b/>
+        </w:rPr>
+        <w:t xml:space="preserve">) </w:t>
+      </w:r>
+    </w:p>
     <w:p/>
+    <w:p>
+      <w:pPr>
+        <w:pStyle w:val="ListParagraph"/>
+        <w:numPr>
+          <w:ilvl w:val="0"/>
+          <w:numId w:val="9"/>
+        </w:numPr>
+      </w:pPr>
+    </w:p>
     <w:sectPr>
       <w:pgSz w:w="12240" w:h="15840"/>
       <w:pgMar w:top="1440" w:right="1440" w:bottom="1440" w:left="1440" w:header="720" w:footer="720" w:gutter="0"/>
@@ -1468,6 +2732,92 @@
     </w:lvl>
   </w:abstractNum>
   <w:abstractNum w:abstractNumId="2">
+    <w:nsid w:val="35082FD9"/>
+    <w:multiLevelType w:val="hybridMultilevel"/>
+    <w:tmpl w:val="C32042C0"/>
+    <w:lvl w:ilvl="0" w:tplc="0409000F">
+      <w:start w:val="1"/>
+      <w:numFmt w:val="decimal"/>
+      <w:lvlText w:val="%1."/>
+      <w:lvlJc w:val="left"/>
+      <w:pPr>
+        <w:ind w:left="720" w:hanging="360"/>
+      </w:pPr>
+    </w:lvl>
+    <w:lvl w:ilvl="1" w:tplc="04090019" w:tentative="1">
+      <w:start w:val="1"/>
+      <w:numFmt w:val="lowerLetter"/>
+      <w:lvlText w:val="%2."/>
+      <w:lvlJc w:val="left"/>
+      <w:pPr>
+        <w:ind w:left="1440" w:hanging="360"/>
+      </w:pPr>
+    </w:lvl>
+    <w:lvl w:ilvl="2" w:tplc="0409001B" w:tentative="1">
+      <w:start w:val="1"/>
+      <w:numFmt w:val="lowerRoman"/>
+      <w:lvlText w:val="%3."/>
+      <w:lvlJc w:val="right"/>
+      <w:pPr>
+        <w:ind w:left="2160" w:hanging="180"/>
+      </w:pPr>
+    </w:lvl>
+    <w:lvl w:ilvl="3" w:tplc="0409000F" w:tentative="1">
+      <w:start w:val="1"/>
+      <w:numFmt w:val="decimal"/>
+      <w:lvlText w:val="%4."/>
+      <w:lvlJc w:val="left"/>
+      <w:pPr>
+        <w:ind w:left="2880" w:hanging="360"/>
+      </w:pPr>
+    </w:lvl>
+    <w:lvl w:ilvl="4" w:tplc="04090019" w:tentative="1">
+      <w:start w:val="1"/>
+      <w:numFmt w:val="lowerLetter"/>
+      <w:lvlText w:val="%5."/>
+      <w:lvlJc w:val="left"/>
+      <w:pPr>
+        <w:ind w:left="3600" w:hanging="360"/>
+      </w:pPr>
+    </w:lvl>
+    <w:lvl w:ilvl="5" w:tplc="0409001B" w:tentative="1">
+      <w:start w:val="1"/>
+      <w:numFmt w:val="lowerRoman"/>
+      <w:lvlText w:val="%6."/>
+      <w:lvlJc w:val="right"/>
+      <w:pPr>
+        <w:ind w:left="4320" w:hanging="180"/>
+      </w:pPr>
+    </w:lvl>
+    <w:lvl w:ilvl="6" w:tplc="0409000F" w:tentative="1">
+      <w:start w:val="1"/>
+      <w:numFmt w:val="decimal"/>
+      <w:lvlText w:val="%7."/>
+      <w:lvlJc w:val="left"/>
+      <w:pPr>
+        <w:ind w:left="5040" w:hanging="360"/>
+      </w:pPr>
+    </w:lvl>
+    <w:lvl w:ilvl="7" w:tplc="04090019" w:tentative="1">
+      <w:start w:val="1"/>
+      <w:numFmt w:val="lowerLetter"/>
+      <w:lvlText w:val="%8."/>
+      <w:lvlJc w:val="left"/>
+      <w:pPr>
+        <w:ind w:left="5760" w:hanging="360"/>
+      </w:pPr>
+    </w:lvl>
+    <w:lvl w:ilvl="8" w:tplc="0409001B" w:tentative="1">
+      <w:start w:val="1"/>
+      <w:numFmt w:val="lowerRoman"/>
+      <w:lvlText w:val="%9."/>
+      <w:lvlJc w:val="right"/>
+      <w:pPr>
+        <w:ind w:left="6480" w:hanging="180"/>
+      </w:pPr>
+    </w:lvl>
+  </w:abstractNum>
+  <w:abstractNum w:abstractNumId="3">
     <w:nsid w:val="3AFC0B4B"/>
     <w:multiLevelType w:val="hybridMultilevel"/>
     <w:tmpl w:val="E8ACC540"/>
@@ -1556,7 +2906,7 @@
       </w:pPr>
     </w:lvl>
   </w:abstractNum>
-  <w:abstractNum w:abstractNumId="3">
+  <w:abstractNum w:abstractNumId="4">
     <w:nsid w:val="51903D59"/>
     <w:multiLevelType w:val="hybridMultilevel"/>
     <w:tmpl w:val="859660BE"/>
@@ -1642,7 +2992,7 @@
       </w:pPr>
     </w:lvl>
   </w:abstractNum>
-  <w:abstractNum w:abstractNumId="4">
+  <w:abstractNum w:abstractNumId="5">
     <w:nsid w:val="5E5F2859"/>
     <w:multiLevelType w:val="hybridMultilevel"/>
     <w:tmpl w:val="A3C0A9A6"/>
@@ -1757,7 +3107,7 @@
       </w:rPr>
     </w:lvl>
   </w:abstractNum>
-  <w:abstractNum w:abstractNumId="5">
+  <w:abstractNum w:abstractNumId="6">
     <w:nsid w:val="6A3B2C48"/>
     <w:multiLevelType w:val="hybridMultilevel"/>
     <w:tmpl w:val="10EEB892"/>
@@ -1843,7 +3193,7 @@
       </w:pPr>
     </w:lvl>
   </w:abstractNum>
-  <w:abstractNum w:abstractNumId="6">
+  <w:abstractNum w:abstractNumId="7">
     <w:nsid w:val="74F366A1"/>
     <w:multiLevelType w:val="hybridMultilevel"/>
     <w:tmpl w:val="16C6F1C6"/>
@@ -1929,7 +3279,7 @@
       </w:pPr>
     </w:lvl>
   </w:abstractNum>
-  <w:abstractNum w:abstractNumId="7">
+  <w:abstractNum w:abstractNumId="8">
     <w:nsid w:val="78AE0C63"/>
     <w:multiLevelType w:val="hybridMultilevel"/>
     <w:tmpl w:val="D3B2F31C"/>
@@ -2016,10 +3366,10 @@
     </w:lvl>
   </w:abstractNum>
   <w:num w:numId="1">
-    <w:abstractNumId w:val="5"/>
+    <w:abstractNumId w:val="6"/>
   </w:num>
   <w:num w:numId="2">
-    <w:abstractNumId w:val="2"/>
+    <w:abstractNumId w:val="3"/>
   </w:num>
   <w:num w:numId="3">
     <w:abstractNumId w:val="0"/>
@@ -2028,16 +3378,19 @@
     <w:abstractNumId w:val="1"/>
   </w:num>
   <w:num w:numId="5">
-    <w:abstractNumId w:val="3"/>
+    <w:abstractNumId w:val="4"/>
   </w:num>
   <w:num w:numId="6">
-    <w:abstractNumId w:val="6"/>
+    <w:abstractNumId w:val="7"/>
   </w:num>
   <w:num w:numId="7">
-    <w:abstractNumId w:val="4"/>
+    <w:abstractNumId w:val="5"/>
   </w:num>
   <w:num w:numId="8">
-    <w:abstractNumId w:val="7"/>
+    <w:abstractNumId w:val="8"/>
+  </w:num>
+  <w:num w:numId="9">
+    <w:abstractNumId w:val="2"/>
   </w:num>
 </w:numbering>
 </file>

</xml_diff>

<commit_message>
Ispection of method 1 updated
</commit_message>
<xml_diff>
--- a/Inspection/Inspection document method 1.docx
+++ b/Inspection/Inspection document method 1.docx
@@ -251,6 +251,43 @@
         </w:numPr>
       </w:pPr>
       <w:r>
+        <w:t xml:space="preserve">Line 149: </w:t>
+      </w:r>
+      <w:r>
+        <w:t xml:space="preserve">class </w:t>
+      </w:r>
+      <w:proofErr w:type="spellStart"/>
+      <w:r>
+        <w:t>WebappClassLoader</w:t>
+      </w:r>
+      <w:proofErr w:type="spellEnd"/>
+      <w:r>
+        <w:t xml:space="preserve"> -&gt; class </w:t>
+      </w:r>
+      <w:proofErr w:type="spellStart"/>
+      <w:r>
+        <w:t>Web</w:t>
+      </w:r>
+      <w:r>
+        <w:rPr>
+          <w:b/>
+        </w:rPr>
+        <w:t>A</w:t>
+      </w:r>
+      <w:r>
+        <w:t>ppClassLoader</w:t>
+      </w:r>
+      <w:proofErr w:type="spellEnd"/>
+    </w:p>
+    <w:p>
+      <w:pPr>
+        <w:pStyle w:val="ListParagraph"/>
+        <w:numPr>
+          <w:ilvl w:val="0"/>
+          <w:numId w:val="2"/>
+        </w:numPr>
+      </w:pPr>
+      <w:r>
         <w:t>No issues</w:t>
       </w:r>
     </w:p>
@@ -263,6 +300,78 @@
         </w:numPr>
       </w:pPr>
       <w:r>
+        <w:t>Met</w:t>
+      </w:r>
+      <w:r>
+        <w:t>hod names in this file should be verbs. L</w:t>
+      </w:r>
+      <w:r>
+        <w:t xml:space="preserve">ine 1036: there is method </w:t>
+      </w:r>
+      <w:proofErr w:type="gramStart"/>
+      <w:r>
+        <w:rPr>
+          <w:i/>
+        </w:rPr>
+        <w:t>modified(</w:t>
+      </w:r>
+      <w:proofErr w:type="gramEnd"/>
+      <w:r>
+        <w:rPr>
+          <w:i/>
+        </w:rPr>
+        <w:t>)</w:t>
+      </w:r>
+      <w:r>
+        <w:t xml:space="preserve"> which is not a verb, line 2237: </w:t>
+      </w:r>
+      <w:proofErr w:type="spellStart"/>
+      <w:r>
+        <w:rPr>
+          <w:i/>
+        </w:rPr>
+        <w:t>nullInstance</w:t>
+      </w:r>
+      <w:proofErr w:type="spellEnd"/>
+      <w:r>
+        <w:rPr>
+          <w:i/>
+        </w:rPr>
+        <w:t>(Object instance)</w:t>
+      </w:r>
+      <w:r>
+        <w:t xml:space="preserve">, line 2457: </w:t>
+      </w:r>
+      <w:proofErr w:type="spellStart"/>
+      <w:r>
+        <w:rPr>
+          <w:i/>
+        </w:rPr>
+        <w:t>loadedByThisOrChild</w:t>
+      </w:r>
+      <w:proofErr w:type="spellEnd"/>
+      <w:r>
+        <w:rPr>
+          <w:i/>
+        </w:rPr>
+        <w:t>(Object o)</w:t>
+      </w:r>
+      <w:r>
+        <w:t xml:space="preserve"> .</w:t>
+      </w:r>
+      <w:r>
+        <w:t xml:space="preserve"> </w:t>
+      </w:r>
+    </w:p>
+    <w:p>
+      <w:pPr>
+        <w:pStyle w:val="ListParagraph"/>
+        <w:numPr>
+          <w:ilvl w:val="0"/>
+          <w:numId w:val="2"/>
+        </w:numPr>
+      </w:pPr>
+      <w:r>
         <w:t>No issues</w:t>
       </w:r>
     </w:p>
@@ -277,6 +386,83 @@
       <w:r>
         <w:t>No issues</w:t>
       </w:r>
+      <w:bookmarkStart w:id="0" w:name="_GoBack"/>
+      <w:bookmarkEnd w:id="0"/>
+    </w:p>
+    <w:p>
+      <w:pPr>
+        <w:ind w:left="360"/>
+        <w:rPr>
+          <w:b/>
+          <w:i/>
+        </w:rPr>
+      </w:pPr>
+      <w:r>
+        <w:rPr>
+          <w:b/>
+          <w:i/>
+        </w:rPr>
+        <w:t>Indention</w:t>
+      </w:r>
+    </w:p>
+    <w:p>
+      <w:pPr>
+        <w:pStyle w:val="ListParagraph"/>
+      </w:pPr>
+    </w:p>
+    <w:p>
+      <w:pPr>
+        <w:pStyle w:val="ListParagraph"/>
+        <w:numPr>
+          <w:ilvl w:val="0"/>
+          <w:numId w:val="2"/>
+        </w:numPr>
+      </w:pPr>
+      <w:r>
+        <w:t>Indention:</w:t>
+      </w:r>
+    </w:p>
+    <w:p>
+      <w:pPr>
+        <w:pStyle w:val="ListParagraph"/>
+        <w:numPr>
+          <w:ilvl w:val="1"/>
+          <w:numId w:val="2"/>
+        </w:numPr>
+      </w:pPr>
+      <w:r>
+        <w:t>Line 2739: There are more than 7 spaces for indention. It should be reduced to 4.</w:t>
+      </w:r>
+    </w:p>
+    <w:p>
+      <w:pPr>
+        <w:pStyle w:val="ListParagraph"/>
+        <w:numPr>
+          <w:ilvl w:val="1"/>
+          <w:numId w:val="2"/>
+        </w:numPr>
+      </w:pPr>
+      <w:r>
+        <w:t>Line 2761 and 2775</w:t>
+      </w:r>
+      <w:r>
+        <w:t>: There are just 2 spaces used for indention. It should be 3 or 4.</w:t>
+      </w:r>
+    </w:p>
+    <w:p>
+      <w:pPr>
+        <w:pStyle w:val="ListParagraph"/>
+        <w:numPr>
+          <w:ilvl w:val="1"/>
+          <w:numId w:val="2"/>
+        </w:numPr>
+      </w:pPr>
+      <w:r>
+        <w:t xml:space="preserve">The code within the block code from line </w:t>
+      </w:r>
+      <w:r>
+        <w:t>2762 to 2775 should be indented.</w:t>
+      </w:r>
     </w:p>
     <w:p>
       <w:pPr>
@@ -292,6 +478,571 @@
     </w:p>
     <w:p>
       <w:pPr>
+        <w:ind w:left="360"/>
+        <w:rPr>
+          <w:b/>
+          <w:i/>
+        </w:rPr>
+      </w:pPr>
+      <w:r>
+        <w:rPr>
+          <w:b/>
+          <w:i/>
+        </w:rPr>
+        <w:t>Braces</w:t>
+      </w:r>
+    </w:p>
+    <w:p>
+      <w:pPr>
+        <w:pStyle w:val="ListParagraph"/>
+        <w:numPr>
+          <w:ilvl w:val="0"/>
+          <w:numId w:val="2"/>
+        </w:numPr>
+      </w:pPr>
+      <w:r>
+        <w:t>Kernighan and Ritchie</w:t>
+      </w:r>
+      <w:r>
+        <w:t xml:space="preserve"> style is used</w:t>
+      </w:r>
+    </w:p>
+    <w:p>
+      <w:pPr>
+        <w:pStyle w:val="ListParagraph"/>
+        <w:numPr>
+          <w:ilvl w:val="0"/>
+          <w:numId w:val="2"/>
+        </w:numPr>
+      </w:pPr>
+      <w:r>
+        <w:t>Braces:</w:t>
+      </w:r>
+    </w:p>
+    <w:p>
+      <w:pPr>
+        <w:pStyle w:val="ListParagraph"/>
+        <w:numPr>
+          <w:ilvl w:val="1"/>
+          <w:numId w:val="2"/>
+        </w:numPr>
+      </w:pPr>
+      <w:r>
+        <w:t>Line2730: if-statement has just one statement and is not surrounded by curly brackets. Correct way should be:</w:t>
+      </w:r>
+    </w:p>
+    <w:p>
+      <w:pPr>
+        <w:pStyle w:val="ListParagraph"/>
+        <w:ind w:left="2160"/>
+      </w:pPr>
+      <w:proofErr w:type="gramStart"/>
+      <w:r>
+        <w:t>if</w:t>
+      </w:r>
+      <w:proofErr w:type="gramEnd"/>
+      <w:r>
+        <w:t xml:space="preserve"> (!validate(name)) {</w:t>
+      </w:r>
+    </w:p>
+    <w:p>
+      <w:pPr>
+        <w:pStyle w:val="ListParagraph"/>
+        <w:ind w:left="2160"/>
+      </w:pPr>
+      <w:r>
+        <w:t xml:space="preserve">            </w:t>
+      </w:r>
+      <w:proofErr w:type="gramStart"/>
+      <w:r>
+        <w:t>throw</w:t>
+      </w:r>
+      <w:proofErr w:type="gramEnd"/>
+      <w:r>
+        <w:t xml:space="preserve"> new </w:t>
+      </w:r>
+      <w:proofErr w:type="spellStart"/>
+      <w:r>
+        <w:t>ClassNotFoundException</w:t>
+      </w:r>
+      <w:proofErr w:type="spellEnd"/>
+      <w:r>
+        <w:t>(name);</w:t>
+      </w:r>
+    </w:p>
+    <w:p>
+      <w:pPr>
+        <w:pStyle w:val="ListParagraph"/>
+        <w:ind w:left="2160"/>
+      </w:pPr>
+      <w:r>
+        <w:t>}</w:t>
+      </w:r>
+    </w:p>
+    <w:p>
+      <w:pPr>
+        <w:pStyle w:val="ListParagraph"/>
+        <w:numPr>
+          <w:ilvl w:val="1"/>
+          <w:numId w:val="2"/>
+        </w:numPr>
+      </w:pPr>
+      <w:r>
+        <w:t>Line2738: if-statement has just one statement and is not surrounded by curly brackets. Correct way should be:</w:t>
+      </w:r>
+    </w:p>
+    <w:p>
+      <w:pPr>
+        <w:pStyle w:val="ListParagraph"/>
+        <w:ind w:left="2160"/>
+      </w:pPr>
+      <w:proofErr w:type="gramStart"/>
+      <w:r>
+        <w:t>if</w:t>
+      </w:r>
+      <w:proofErr w:type="gramEnd"/>
+      <w:r>
+        <w:t xml:space="preserve"> (</w:t>
+      </w:r>
+      <w:r>
+        <w:t>entry == null</w:t>
+      </w:r>
+      <w:r>
+        <w:t>)</w:t>
+      </w:r>
+      <w:r>
+        <w:t>{</w:t>
+      </w:r>
+    </w:p>
+    <w:p>
+      <w:pPr>
+        <w:pStyle w:val="ListParagraph"/>
+        <w:ind w:left="2160"/>
+      </w:pPr>
+      <w:r>
+        <w:t xml:space="preserve">            </w:t>
+      </w:r>
+      <w:proofErr w:type="gramStart"/>
+      <w:r>
+        <w:t>throw</w:t>
+      </w:r>
+      <w:proofErr w:type="gramEnd"/>
+      <w:r>
+        <w:t xml:space="preserve"> new </w:t>
+      </w:r>
+      <w:proofErr w:type="spellStart"/>
+      <w:r>
+        <w:t>ClassNotFoundException</w:t>
+      </w:r>
+      <w:proofErr w:type="spellEnd"/>
+      <w:r>
+        <w:t>(name);</w:t>
+      </w:r>
+    </w:p>
+    <w:p>
+      <w:pPr>
+        <w:pStyle w:val="ListParagraph"/>
+        <w:ind w:left="2160"/>
+      </w:pPr>
+      <w:r>
+        <w:t>}</w:t>
+      </w:r>
+    </w:p>
+    <w:p>
+      <w:pPr>
+        <w:pStyle w:val="ListParagraph"/>
+        <w:numPr>
+          <w:ilvl w:val="1"/>
+          <w:numId w:val="2"/>
+        </w:numPr>
+      </w:pPr>
+      <w:r>
+        <w:t>Line2743</w:t>
+      </w:r>
+      <w:r>
+        <w:t>: if-statement has just one statement and is not surrounded by curly brackets. Correct way should be:</w:t>
+      </w:r>
+    </w:p>
+    <w:p>
+      <w:pPr>
+        <w:pStyle w:val="ListParagraph"/>
+        <w:ind w:left="2160"/>
+      </w:pPr>
+      <w:proofErr w:type="gramStart"/>
+      <w:r>
+        <w:t>if</w:t>
+      </w:r>
+      <w:proofErr w:type="gramEnd"/>
+      <w:r>
+        <w:t xml:space="preserve"> (</w:t>
+      </w:r>
+      <w:proofErr w:type="spellStart"/>
+      <w:r>
+        <w:t>clazz</w:t>
+      </w:r>
+      <w:proofErr w:type="spellEnd"/>
+      <w:r>
+        <w:t xml:space="preserve"> != null</w:t>
+      </w:r>
+      <w:r>
+        <w:t>)</w:t>
+      </w:r>
+      <w:r>
+        <w:t>{</w:t>
+      </w:r>
+    </w:p>
+    <w:p>
+      <w:pPr>
+        <w:pStyle w:val="ListParagraph"/>
+        <w:ind w:left="2160"/>
+      </w:pPr>
+      <w:r>
+        <w:lastRenderedPageBreak/>
+        <w:t xml:space="preserve">            </w:t>
+      </w:r>
+      <w:proofErr w:type="gramStart"/>
+      <w:r>
+        <w:t>return</w:t>
+      </w:r>
+      <w:proofErr w:type="gramEnd"/>
+      <w:r>
+        <w:t xml:space="preserve"> entry;</w:t>
+      </w:r>
+    </w:p>
+    <w:p>
+      <w:pPr>
+        <w:pStyle w:val="ListParagraph"/>
+        <w:ind w:left="2160"/>
+      </w:pPr>
+      <w:r>
+        <w:t>}</w:t>
+      </w:r>
+    </w:p>
+    <w:p>
+      <w:pPr>
+        <w:pStyle w:val="ListParagraph"/>
+        <w:numPr>
+          <w:ilvl w:val="1"/>
+          <w:numId w:val="2"/>
+        </w:numPr>
+      </w:pPr>
+      <w:r>
+        <w:t>Line2747: if-statement has just one statement and is not surrounded by curly brackets. Correct way should be:</w:t>
+      </w:r>
+    </w:p>
+    <w:p>
+      <w:pPr>
+        <w:pStyle w:val="ListParagraph"/>
+        <w:ind w:left="2160"/>
+      </w:pPr>
+      <w:proofErr w:type="gramStart"/>
+      <w:r>
+        <w:t>if</w:t>
+      </w:r>
+      <w:proofErr w:type="gramEnd"/>
+      <w:r>
+        <w:t xml:space="preserve"> (</w:t>
+      </w:r>
+      <w:proofErr w:type="spellStart"/>
+      <w:r>
+        <w:t>entry.binaryContent</w:t>
+      </w:r>
+      <w:proofErr w:type="spellEnd"/>
+      <w:r>
+        <w:t xml:space="preserve"> == null</w:t>
+      </w:r>
+      <w:r>
+        <w:t>){</w:t>
+      </w:r>
+    </w:p>
+    <w:p>
+      <w:pPr>
+        <w:pStyle w:val="ListParagraph"/>
+        <w:ind w:left="2160"/>
+      </w:pPr>
+      <w:r>
+        <w:t xml:space="preserve">            </w:t>
+      </w:r>
+      <w:proofErr w:type="gramStart"/>
+      <w:r>
+        <w:t>throw</w:t>
+      </w:r>
+      <w:proofErr w:type="gramEnd"/>
+      <w:r>
+        <w:t xml:space="preserve"> new </w:t>
+      </w:r>
+      <w:proofErr w:type="spellStart"/>
+      <w:r>
+        <w:t>ClassNotFoundException</w:t>
+      </w:r>
+      <w:proofErr w:type="spellEnd"/>
+      <w:r>
+        <w:t>(name);</w:t>
+      </w:r>
+    </w:p>
+    <w:p>
+      <w:pPr>
+        <w:pStyle w:val="ListParagraph"/>
+        <w:ind w:left="2160"/>
+      </w:pPr>
+      <w:r>
+        <w:t>}</w:t>
+      </w:r>
+    </w:p>
+    <w:p>
+      <w:pPr>
+        <w:pStyle w:val="ListParagraph"/>
+        <w:ind w:left="2160"/>
+      </w:pPr>
+    </w:p>
+    <w:p>
+      <w:pPr>
+        <w:pStyle w:val="ListParagraph"/>
+        <w:numPr>
+          <w:ilvl w:val="1"/>
+          <w:numId w:val="2"/>
+        </w:numPr>
+      </w:pPr>
+      <w:r>
+        <w:t>Line2754: if-statement has just one statement and is not surrounded by curly brackets. Correct way should be:</w:t>
+      </w:r>
+    </w:p>
+    <w:p>
+      <w:pPr>
+        <w:pStyle w:val="ListParagraph"/>
+        <w:ind w:left="2160"/>
+      </w:pPr>
+      <w:proofErr w:type="gramStart"/>
+      <w:r>
+        <w:t>if</w:t>
+      </w:r>
+      <w:proofErr w:type="gramEnd"/>
+      <w:r>
+        <w:t xml:space="preserve"> (</w:t>
+      </w:r>
+      <w:proofErr w:type="spellStart"/>
+      <w:r>
+        <w:t>pos</w:t>
+      </w:r>
+      <w:proofErr w:type="spellEnd"/>
+      <w:r>
+        <w:t xml:space="preserve"> != -1</w:t>
+      </w:r>
+      <w:r>
+        <w:t>){</w:t>
+      </w:r>
+    </w:p>
+    <w:p>
+      <w:pPr>
+        <w:pStyle w:val="ListParagraph"/>
+        <w:ind w:left="2160"/>
+      </w:pPr>
+      <w:r>
+        <w:t xml:space="preserve">            </w:t>
+      </w:r>
+      <w:proofErr w:type="spellStart"/>
+      <w:proofErr w:type="gramStart"/>
+      <w:r>
+        <w:t>packageName</w:t>
+      </w:r>
+      <w:proofErr w:type="spellEnd"/>
+      <w:proofErr w:type="gramEnd"/>
+      <w:r>
+        <w:t xml:space="preserve"> = </w:t>
+      </w:r>
+      <w:proofErr w:type="spellStart"/>
+      <w:r>
+        <w:t>name.substring</w:t>
+      </w:r>
+      <w:proofErr w:type="spellEnd"/>
+      <w:r>
+        <w:t xml:space="preserve">(0, </w:t>
+      </w:r>
+      <w:proofErr w:type="spellStart"/>
+      <w:r>
+        <w:t>pos</w:t>
+      </w:r>
+      <w:proofErr w:type="spellEnd"/>
+      <w:r>
+        <w:t>);</w:t>
+      </w:r>
+    </w:p>
+    <w:p>
+      <w:pPr>
+        <w:pStyle w:val="ListParagraph"/>
+        <w:ind w:left="2160"/>
+      </w:pPr>
+      <w:r>
+        <w:t>}</w:t>
+      </w:r>
+    </w:p>
+    <w:p>
+      <w:pPr>
+        <w:pStyle w:val="ListParagraph"/>
+        <w:numPr>
+          <w:ilvl w:val="1"/>
+          <w:numId w:val="2"/>
+        </w:numPr>
+      </w:pPr>
+      <w:r>
+        <w:t>Line2791: if-statement has just one statement and is not surrounded by curly brackets. Correct way should be:</w:t>
+      </w:r>
+    </w:p>
+    <w:p>
+      <w:pPr>
+        <w:pStyle w:val="ListParagraph"/>
+        <w:ind w:left="2160"/>
+      </w:pPr>
+      <w:proofErr w:type="gramStart"/>
+      <w:r>
+        <w:t>if</w:t>
+      </w:r>
+      <w:proofErr w:type="gramEnd"/>
+      <w:r>
+        <w:t xml:space="preserve"> (</w:t>
+      </w:r>
+      <w:r>
+        <w:t>!</w:t>
+      </w:r>
+      <w:proofErr w:type="spellStart"/>
+      <w:r>
+        <w:t>sealCheck</w:t>
+      </w:r>
+      <w:proofErr w:type="spellEnd"/>
+      <w:r>
+        <w:t>){</w:t>
+      </w:r>
+    </w:p>
+    <w:p>
+      <w:pPr>
+        <w:pStyle w:val="ListParagraph"/>
+        <w:ind w:left="2160"/>
+      </w:pPr>
+      <w:r>
+        <w:t xml:space="preserve">            </w:t>
+      </w:r>
+      <w:proofErr w:type="gramStart"/>
+      <w:r>
+        <w:t>throw</w:t>
+      </w:r>
+      <w:proofErr w:type="gramEnd"/>
+      <w:r>
+        <w:t xml:space="preserve"> new </w:t>
+      </w:r>
+      <w:proofErr w:type="spellStart"/>
+      <w:r>
+        <w:t>SecurityException</w:t>
+      </w:r>
+      <w:proofErr w:type="spellEnd"/>
+    </w:p>
+    <w:p>
+      <w:pPr>
+        <w:pStyle w:val="ListParagraph"/>
+        <w:ind w:left="2160"/>
+      </w:pPr>
+      <w:r>
+        <w:t xml:space="preserve">                        ("Sealing violation </w:t>
+      </w:r>
+      <w:proofErr w:type="gramStart"/>
+      <w:r>
+        <w:t>loading "</w:t>
+      </w:r>
+      <w:proofErr w:type="gramEnd"/>
+      <w:r>
+        <w:t xml:space="preserve"> + name + " : Package "</w:t>
+      </w:r>
+    </w:p>
+    <w:p>
+      <w:pPr>
+        <w:pStyle w:val="ListParagraph"/>
+        <w:ind w:left="2160"/>
+      </w:pPr>
+      <w:r>
+        <w:t xml:space="preserve">                         + </w:t>
+      </w:r>
+      <w:proofErr w:type="spellStart"/>
+      <w:proofErr w:type="gramStart"/>
+      <w:r>
+        <w:t>packageName</w:t>
+      </w:r>
+      <w:proofErr w:type="spellEnd"/>
+      <w:proofErr w:type="gramEnd"/>
+      <w:r>
+        <w:t xml:space="preserve"> + " is sealed.");</w:t>
+      </w:r>
+    </w:p>
+    <w:p>
+      <w:pPr>
+        <w:pStyle w:val="ListParagraph"/>
+        <w:ind w:left="2160"/>
+      </w:pPr>
+      <w:r>
+        <w:t>}</w:t>
+      </w:r>
+    </w:p>
+    <w:p>
+      <w:pPr>
+        <w:ind w:firstLine="360"/>
+      </w:pPr>
+      <w:r>
+        <w:rPr>
+          <w:b/>
+          <w:i/>
+        </w:rPr>
+        <w:t>File</w:t>
+      </w:r>
+      <w:r>
+        <w:t xml:space="preserve"> </w:t>
+      </w:r>
+      <w:r>
+        <w:rPr>
+          <w:b/>
+          <w:i/>
+        </w:rPr>
+        <w:t>Organization</w:t>
+      </w:r>
+    </w:p>
+    <w:p>
+      <w:pPr>
+        <w:pStyle w:val="ListParagraph"/>
+        <w:numPr>
+          <w:ilvl w:val="0"/>
+          <w:numId w:val="2"/>
+        </w:numPr>
+      </w:pPr>
+      <w:r>
+        <w:t>There are</w:t>
+      </w:r>
+      <w:r>
+        <w:t xml:space="preserve"> blank lines that don’t separate sections,</w:t>
+      </w:r>
+      <w:r>
+        <w:t xml:space="preserve"> those are probably present to</w:t>
+      </w:r>
+      <w:r>
+        <w:t xml:space="preserve"> separate things conceptually different.</w:t>
+      </w:r>
+      <w:r>
+        <w:t xml:space="preserve"> </w:t>
+      </w:r>
+      <w:r>
+        <w:t>However</w:t>
+      </w:r>
+      <w:r>
+        <w:t xml:space="preserve"> this requirement is respected which means that </w:t>
+      </w:r>
+      <w:r>
+        <w:t xml:space="preserve">sections are correctly </w:t>
+      </w:r>
+      <w:r>
+        <w:t>separated by blank lines in</w:t>
+      </w:r>
+      <w:r>
+        <w:t xml:space="preserve"> the entire class.</w:t>
+      </w:r>
+    </w:p>
+    <w:p>
+      <w:pPr>
         <w:pStyle w:val="ListParagraph"/>
         <w:numPr>
           <w:ilvl w:val="0"/>
@@ -304,36 +1055,46 @@
     </w:p>
     <w:p>
       <w:pPr>
+        <w:pStyle w:val="ListParagraph"/>
+        <w:numPr>
+          <w:ilvl w:val="0"/>
+          <w:numId w:val="2"/>
+        </w:numPr>
+      </w:pPr>
+      <w:r>
+        <w:t>No issues</w:t>
+      </w:r>
+    </w:p>
+    <w:p>
+      <w:pPr>
         <w:ind w:left="360"/>
-        <w:rPr>
-          <w:b/>
-          <w:i/>
-        </w:rPr>
-      </w:pPr>
-      <w:r>
-        <w:rPr>
-          <w:b/>
-          <w:i/>
-        </w:rPr>
-        <w:t>Indention</w:t>
-      </w:r>
-    </w:p>
-    <w:p>
-      <w:pPr>
-        <w:pStyle w:val="ListParagraph"/>
-      </w:pPr>
-    </w:p>
-    <w:p>
-      <w:pPr>
-        <w:pStyle w:val="ListParagraph"/>
-        <w:numPr>
-          <w:ilvl w:val="0"/>
-          <w:numId w:val="2"/>
-        </w:numPr>
-      </w:pPr>
-      <w:r>
-        <w:t>Indention:</w:t>
-      </w:r>
+      </w:pPr>
+      <w:r>
+        <w:rPr>
+          <w:b/>
+          <w:i/>
+        </w:rPr>
+        <w:t>Wrapping</w:t>
+      </w:r>
+      <w:r>
+        <w:t xml:space="preserve"> </w:t>
+      </w:r>
+      <w:r>
+        <w:rPr>
+          <w:b/>
+          <w:i/>
+        </w:rPr>
+        <w:t>Lines</w:t>
+      </w:r>
+    </w:p>
+    <w:p>
+      <w:pPr>
+        <w:pStyle w:val="ListParagraph"/>
+        <w:numPr>
+          <w:ilvl w:val="0"/>
+          <w:numId w:val="2"/>
+        </w:numPr>
+      </w:pPr>
     </w:p>
     <w:p>
       <w:pPr>
@@ -344,7 +1105,7 @@
         </w:numPr>
       </w:pPr>
       <w:r>
-        <w:t>Line 2739: There are more than 7 spaces for indention. It should be reduced to 4.</w:t>
+        <w:t xml:space="preserve">Line 2788 is separated before an operator “II” </w:t>
       </w:r>
     </w:p>
     <w:p>
@@ -356,7 +1117,7 @@
         </w:numPr>
       </w:pPr>
       <w:r>
-        <w:t>Line 2761 and 2775: There are just 2 spaces used for indention. It should be 3 or 4.</w:t>
+        <w:t xml:space="preserve">Line 2793 is separated before an operator “+”  </w:t>
       </w:r>
     </w:p>
     <w:p>
@@ -373,6 +1134,18 @@
     </w:p>
     <w:p>
       <w:pPr>
+        <w:pStyle w:val="ListParagraph"/>
+        <w:numPr>
+          <w:ilvl w:val="0"/>
+          <w:numId w:val="2"/>
+        </w:numPr>
+      </w:pPr>
+      <w:r>
+        <w:t>No issues</w:t>
+      </w:r>
+    </w:p>
+    <w:p>
+      <w:pPr>
         <w:ind w:left="360"/>
         <w:rPr>
           <w:b/>
@@ -384,34 +1157,248 @@
           <w:b/>
           <w:i/>
         </w:rPr>
-        <w:t>Braces</w:t>
-      </w:r>
-    </w:p>
-    <w:p>
-      <w:pPr>
-        <w:pStyle w:val="ListParagraph"/>
-        <w:numPr>
-          <w:ilvl w:val="0"/>
-          <w:numId w:val="2"/>
-        </w:numPr>
-      </w:pPr>
-      <w:r>
-        <w:t>Kernighan and Ritchie</w:t>
-      </w:r>
-      <w:r>
-        <w:t xml:space="preserve"> style is used</w:t>
-      </w:r>
-    </w:p>
-    <w:p>
-      <w:pPr>
-        <w:pStyle w:val="ListParagraph"/>
-        <w:numPr>
-          <w:ilvl w:val="0"/>
-          <w:numId w:val="2"/>
-        </w:numPr>
-      </w:pPr>
-      <w:r>
-        <w:t>Braces:</w:t>
+        <w:t>Comments</w:t>
+      </w:r>
+    </w:p>
+    <w:p>
+      <w:pPr>
+        <w:pStyle w:val="ListParagraph"/>
+        <w:numPr>
+          <w:ilvl w:val="0"/>
+          <w:numId w:val="2"/>
+        </w:numPr>
+      </w:pPr>
+      <w:r>
+        <w:t xml:space="preserve">Class and constructors are very good commented as well as the function </w:t>
+      </w:r>
+      <w:proofErr w:type="spellStart"/>
+      <w:r>
+        <w:rPr>
+          <w:i/>
+        </w:rPr>
+        <w:t>findClassInternal</w:t>
+      </w:r>
+      <w:proofErr w:type="spellEnd"/>
+      <w:r>
+        <w:rPr>
+          <w:i/>
+        </w:rPr>
+        <w:t>.</w:t>
+      </w:r>
+      <w:r>
+        <w:t xml:space="preserve"> Code inside this function is very less briefly commented. </w:t>
+      </w:r>
+    </w:p>
+    <w:p>
+      <w:pPr>
+        <w:pStyle w:val="ListParagraph"/>
+        <w:numPr>
+          <w:ilvl w:val="0"/>
+          <w:numId w:val="2"/>
+        </w:numPr>
+      </w:pPr>
+      <w:r>
+        <w:t>Comments does not contain dates</w:t>
+      </w:r>
+    </w:p>
+    <w:p>
+      <w:pPr>
+        <w:ind w:left="360"/>
+      </w:pPr>
+      <w:r>
+        <w:rPr>
+          <w:b/>
+          <w:i/>
+        </w:rPr>
+        <w:t>Java</w:t>
+      </w:r>
+      <w:r>
+        <w:t xml:space="preserve"> </w:t>
+      </w:r>
+      <w:r>
+        <w:rPr>
+          <w:b/>
+          <w:i/>
+        </w:rPr>
+        <w:t>Source</w:t>
+      </w:r>
+      <w:r>
+        <w:t xml:space="preserve"> </w:t>
+      </w:r>
+      <w:r>
+        <w:rPr>
+          <w:b/>
+          <w:i/>
+        </w:rPr>
+        <w:t>Files</w:t>
+      </w:r>
+    </w:p>
+    <w:p>
+      <w:pPr>
+        <w:pStyle w:val="ListParagraph"/>
+        <w:numPr>
+          <w:ilvl w:val="0"/>
+          <w:numId w:val="2"/>
+        </w:numPr>
+      </w:pPr>
+      <w:r>
+        <w:t>No issues</w:t>
+      </w:r>
+    </w:p>
+    <w:p>
+      <w:pPr>
+        <w:pStyle w:val="ListParagraph"/>
+        <w:numPr>
+          <w:ilvl w:val="0"/>
+          <w:numId w:val="2"/>
+        </w:numPr>
+      </w:pPr>
+      <w:r>
+        <w:t>No issues</w:t>
+      </w:r>
+    </w:p>
+    <w:p>
+      <w:pPr>
+        <w:pStyle w:val="ListParagraph"/>
+        <w:numPr>
+          <w:ilvl w:val="0"/>
+          <w:numId w:val="2"/>
+        </w:numPr>
+      </w:pPr>
+      <w:r>
+        <w:t>No issues</w:t>
+      </w:r>
+    </w:p>
+    <w:p>
+      <w:pPr>
+        <w:pStyle w:val="ListParagraph"/>
+        <w:numPr>
+          <w:ilvl w:val="0"/>
+          <w:numId w:val="2"/>
+        </w:numPr>
+      </w:pPr>
+      <w:r>
+        <w:lastRenderedPageBreak/>
+        <w:t>No issues</w:t>
+      </w:r>
+    </w:p>
+    <w:p>
+      <w:pPr>
+        <w:pStyle w:val="ListParagraph"/>
+        <w:numPr>
+          <w:ilvl w:val="0"/>
+          <w:numId w:val="2"/>
+        </w:numPr>
+      </w:pPr>
+    </w:p>
+    <w:p>
+      <w:pPr>
+        <w:ind w:left="360"/>
+      </w:pPr>
+      <w:r>
+        <w:rPr>
+          <w:b/>
+          <w:i/>
+        </w:rPr>
+        <w:t>Package</w:t>
+      </w:r>
+      <w:r>
+        <w:t xml:space="preserve"> </w:t>
+      </w:r>
+      <w:r>
+        <w:rPr>
+          <w:b/>
+          <w:i/>
+        </w:rPr>
+        <w:t>and</w:t>
+      </w:r>
+      <w:r>
+        <w:t xml:space="preserve"> </w:t>
+      </w:r>
+      <w:r>
+        <w:rPr>
+          <w:b/>
+          <w:i/>
+        </w:rPr>
+        <w:t>Import</w:t>
+      </w:r>
+      <w:r>
+        <w:t xml:space="preserve"> </w:t>
+      </w:r>
+      <w:r>
+        <w:rPr>
+          <w:b/>
+          <w:i/>
+        </w:rPr>
+        <w:t>Statements</w:t>
+      </w:r>
+    </w:p>
+    <w:p>
+      <w:pPr>
+        <w:pStyle w:val="ListParagraph"/>
+        <w:numPr>
+          <w:ilvl w:val="0"/>
+          <w:numId w:val="2"/>
+        </w:numPr>
+      </w:pPr>
+      <w:r>
+        <w:t>No issues</w:t>
+      </w:r>
+    </w:p>
+    <w:p>
+      <w:pPr>
+        <w:ind w:left="360"/>
+      </w:pPr>
+      <w:r>
+        <w:rPr>
+          <w:b/>
+          <w:i/>
+        </w:rPr>
+        <w:t>Class</w:t>
+      </w:r>
+      <w:r>
+        <w:t xml:space="preserve"> </w:t>
+      </w:r>
+      <w:r>
+        <w:rPr>
+          <w:b/>
+          <w:i/>
+        </w:rPr>
+        <w:t>and</w:t>
+      </w:r>
+      <w:r>
+        <w:t xml:space="preserve"> </w:t>
+      </w:r>
+      <w:r>
+        <w:rPr>
+          <w:b/>
+          <w:i/>
+        </w:rPr>
+        <w:t>Interface</w:t>
+      </w:r>
+      <w:r>
+        <w:t xml:space="preserve"> </w:t>
+      </w:r>
+      <w:proofErr w:type="spellStart"/>
+      <w:r>
+        <w:rPr>
+          <w:b/>
+          <w:i/>
+        </w:rPr>
+        <w:t>Declerations</w:t>
+      </w:r>
+      <w:proofErr w:type="spellEnd"/>
+    </w:p>
+    <w:p>
+      <w:pPr>
+        <w:pStyle w:val="ListParagraph"/>
+        <w:numPr>
+          <w:ilvl w:val="0"/>
+          <w:numId w:val="2"/>
+        </w:numPr>
+      </w:pPr>
+      <w:r>
+        <w:t>No issues</w:t>
       </w:r>
     </w:p>
     <w:p>
@@ -423,55 +1410,7 @@
         </w:numPr>
       </w:pPr>
       <w:r>
-        <w:t>Line2730: if-statement has just one statement and is not surrounded by curly brackets. Correct way should be:</w:t>
-      </w:r>
-    </w:p>
-    <w:p>
-      <w:pPr>
-        <w:pStyle w:val="ListParagraph"/>
-        <w:ind w:left="2160"/>
-      </w:pPr>
-      <w:proofErr w:type="gramStart"/>
-      <w:r>
-        <w:t>if</w:t>
-      </w:r>
-      <w:proofErr w:type="gramEnd"/>
-      <w:r>
-        <w:t xml:space="preserve"> (!validate(name)) {</w:t>
-      </w:r>
-    </w:p>
-    <w:p>
-      <w:pPr>
-        <w:pStyle w:val="ListParagraph"/>
-        <w:ind w:left="2160"/>
-      </w:pPr>
-      <w:r>
-        <w:t xml:space="preserve">            </w:t>
-      </w:r>
-      <w:proofErr w:type="gramStart"/>
-      <w:r>
-        <w:t>throw</w:t>
-      </w:r>
-      <w:proofErr w:type="gramEnd"/>
-      <w:r>
-        <w:t xml:space="preserve"> new </w:t>
-      </w:r>
-      <w:proofErr w:type="spellStart"/>
-      <w:r>
-        <w:t>ClassNotFoundException</w:t>
-      </w:r>
-      <w:proofErr w:type="spellEnd"/>
-      <w:r>
-        <w:t>(name);</w:t>
-      </w:r>
-    </w:p>
-    <w:p>
-      <w:pPr>
-        <w:pStyle w:val="ListParagraph"/>
-        <w:ind w:left="2160"/>
-      </w:pPr>
-      <w:r>
-        <w:t>}</w:t>
+        <w:t>No issues</w:t>
       </w:r>
     </w:p>
     <w:p>
@@ -483,64 +1422,7 @@
         </w:numPr>
       </w:pPr>
       <w:r>
-        <w:t>Line2738: if-statement has just one statement and is not surrounded by curly brackets. Correct way should be:</w:t>
-      </w:r>
-    </w:p>
-    <w:p>
-      <w:pPr>
-        <w:pStyle w:val="ListParagraph"/>
-        <w:ind w:left="2160"/>
-      </w:pPr>
-      <w:proofErr w:type="gramStart"/>
-      <w:r>
-        <w:t>if</w:t>
-      </w:r>
-      <w:proofErr w:type="gramEnd"/>
-      <w:r>
-        <w:t xml:space="preserve"> (</w:t>
-      </w:r>
-      <w:r>
-        <w:t>entry == null</w:t>
-      </w:r>
-      <w:r>
-        <w:t>)</w:t>
-      </w:r>
-      <w:r>
-        <w:t>{</w:t>
-      </w:r>
-    </w:p>
-    <w:p>
-      <w:pPr>
-        <w:pStyle w:val="ListParagraph"/>
-        <w:ind w:left="2160"/>
-      </w:pPr>
-      <w:r>
-        <w:t xml:space="preserve">            </w:t>
-      </w:r>
-      <w:proofErr w:type="gramStart"/>
-      <w:r>
-        <w:t>throw</w:t>
-      </w:r>
-      <w:proofErr w:type="gramEnd"/>
-      <w:r>
-        <w:t xml:space="preserve"> new </w:t>
-      </w:r>
-      <w:proofErr w:type="spellStart"/>
-      <w:r>
-        <w:t>ClassNotFoundException</w:t>
-      </w:r>
-      <w:proofErr w:type="spellEnd"/>
-      <w:r>
-        <w:t>(name);</w:t>
-      </w:r>
-    </w:p>
-    <w:p>
-      <w:pPr>
-        <w:pStyle w:val="ListParagraph"/>
-        <w:ind w:left="2160"/>
-      </w:pPr>
-      <w:r>
-        <w:t>}</w:t>
+        <w:t>No issues</w:t>
       </w:r>
     </w:p>
     <w:p>
@@ -552,64 +1434,15 @@
         </w:numPr>
       </w:pPr>
       <w:r>
-        <w:t>Line2743</w:t>
-      </w:r>
-      <w:r>
-        <w:t>: if-statement has just one statement and is not surrounded by curly brackets. Correct way should be:</w:t>
-      </w:r>
-    </w:p>
-    <w:p>
-      <w:pPr>
-        <w:pStyle w:val="ListParagraph"/>
-        <w:ind w:left="2160"/>
-      </w:pPr>
-      <w:proofErr w:type="gramStart"/>
-      <w:r>
-        <w:t>if</w:t>
-      </w:r>
-      <w:proofErr w:type="gramEnd"/>
-      <w:r>
-        <w:t xml:space="preserve"> (</w:t>
-      </w:r>
-      <w:proofErr w:type="spellStart"/>
-      <w:r>
-        <w:t>clazz</w:t>
-      </w:r>
-      <w:proofErr w:type="spellEnd"/>
-      <w:r>
-        <w:t xml:space="preserve"> != null</w:t>
-      </w:r>
-      <w:r>
-        <w:t>)</w:t>
-      </w:r>
-      <w:r>
-        <w:t>{</w:t>
-      </w:r>
-    </w:p>
-    <w:p>
-      <w:pPr>
-        <w:pStyle w:val="ListParagraph"/>
-        <w:ind w:left="2160"/>
-      </w:pPr>
-      <w:r>
-        <w:t xml:space="preserve">            </w:t>
-      </w:r>
-      <w:proofErr w:type="gramStart"/>
-      <w:r>
-        <w:t>return</w:t>
-      </w:r>
-      <w:proofErr w:type="gramEnd"/>
-      <w:r>
-        <w:t xml:space="preserve"> entry;</w:t>
-      </w:r>
-    </w:p>
-    <w:p>
-      <w:pPr>
-        <w:pStyle w:val="ListParagraph"/>
-        <w:ind w:left="2160"/>
-      </w:pPr>
-      <w:r>
-        <w:t>}</w:t>
+        <w:t xml:space="preserve">The class implementation comment is not after the class </w:t>
+      </w:r>
+      <w:proofErr w:type="spellStart"/>
+      <w:r>
+        <w:t>class</w:t>
+      </w:r>
+      <w:proofErr w:type="spellEnd"/>
+      <w:r>
+        <w:t xml:space="preserve"> statement.</w:t>
       </w:r>
     </w:p>
     <w:p>
@@ -621,74 +1454,19 @@
         </w:numPr>
       </w:pPr>
       <w:r>
-        <w:lastRenderedPageBreak/>
-        <w:t>Line2747: if-statement has just one statement and is not surrounded by curly brackets. Correct way should be:</w:t>
-      </w:r>
-    </w:p>
-    <w:p>
-      <w:pPr>
-        <w:pStyle w:val="ListParagraph"/>
-        <w:ind w:left="2160"/>
-      </w:pPr>
-      <w:proofErr w:type="gramStart"/>
-      <w:r>
-        <w:t>if</w:t>
-      </w:r>
-      <w:proofErr w:type="gramEnd"/>
-      <w:r>
-        <w:t xml:space="preserve"> (</w:t>
-      </w:r>
-      <w:proofErr w:type="spellStart"/>
-      <w:r>
-        <w:t>entry.binaryContent</w:t>
-      </w:r>
-      <w:proofErr w:type="spellEnd"/>
-      <w:r>
-        <w:t xml:space="preserve"> == null</w:t>
-      </w:r>
-      <w:r>
-        <w:t>){</w:t>
-      </w:r>
-    </w:p>
-    <w:p>
-      <w:pPr>
-        <w:pStyle w:val="ListParagraph"/>
-        <w:ind w:left="2160"/>
-      </w:pPr>
-      <w:r>
-        <w:t xml:space="preserve">            </w:t>
-      </w:r>
-      <w:proofErr w:type="gramStart"/>
-      <w:r>
-        <w:t>throw</w:t>
-      </w:r>
-      <w:proofErr w:type="gramEnd"/>
-      <w:r>
-        <w:t xml:space="preserve"> new </w:t>
-      </w:r>
-      <w:proofErr w:type="spellStart"/>
-      <w:r>
-        <w:t>ClassNotFoundException</w:t>
-      </w:r>
-      <w:proofErr w:type="spellEnd"/>
-      <w:r>
-        <w:t>(name);</w:t>
-      </w:r>
-    </w:p>
-    <w:p>
-      <w:pPr>
-        <w:pStyle w:val="ListParagraph"/>
-        <w:ind w:left="2160"/>
-      </w:pPr>
-      <w:r>
-        <w:t>}</w:t>
-      </w:r>
-    </w:p>
-    <w:p>
-      <w:pPr>
-        <w:pStyle w:val="ListParagraph"/>
-        <w:ind w:left="2160"/>
-      </w:pPr>
+        <w:t xml:space="preserve">In class </w:t>
+      </w:r>
+      <w:proofErr w:type="spellStart"/>
+      <w:r>
+        <w:t>WebA</w:t>
+      </w:r>
+      <w:r>
+        <w:t>ppClassLoader</w:t>
+      </w:r>
+      <w:proofErr w:type="spellEnd"/>
+      <w:r>
+        <w:t xml:space="preserve"> there are first declared private static variables instead of public ones. Lines 157, 160, 167. </w:t>
+      </w:r>
     </w:p>
     <w:p>
       <w:pPr>
@@ -699,76 +1477,15 @@
         </w:numPr>
       </w:pPr>
       <w:r>
-        <w:t>Line2754: if-statement has just one statement and is not surrounded by curly brackets. Correct way should be:</w:t>
-      </w:r>
-    </w:p>
-    <w:p>
-      <w:pPr>
-        <w:pStyle w:val="ListParagraph"/>
-        <w:ind w:left="2160"/>
-      </w:pPr>
-      <w:proofErr w:type="gramStart"/>
-      <w:r>
-        <w:t>if</w:t>
-      </w:r>
-      <w:proofErr w:type="gramEnd"/>
-      <w:r>
-        <w:t xml:space="preserve"> (</w:t>
-      </w:r>
-      <w:proofErr w:type="spellStart"/>
-      <w:r>
-        <w:t>pos</w:t>
-      </w:r>
-      <w:proofErr w:type="spellEnd"/>
-      <w:r>
-        <w:t xml:space="preserve"> != -1</w:t>
-      </w:r>
-      <w:r>
-        <w:t>){</w:t>
-      </w:r>
-    </w:p>
-    <w:p>
-      <w:pPr>
-        <w:pStyle w:val="ListParagraph"/>
-        <w:ind w:left="2160"/>
-      </w:pPr>
-      <w:r>
-        <w:t xml:space="preserve">            </w:t>
-      </w:r>
-      <w:proofErr w:type="spellStart"/>
-      <w:proofErr w:type="gramStart"/>
-      <w:r>
-        <w:t>packageName</w:t>
-      </w:r>
-      <w:proofErr w:type="spellEnd"/>
-      <w:proofErr w:type="gramEnd"/>
-      <w:r>
-        <w:t xml:space="preserve"> = </w:t>
-      </w:r>
-      <w:proofErr w:type="spellStart"/>
-      <w:r>
-        <w:t>name.substring</w:t>
-      </w:r>
-      <w:proofErr w:type="spellEnd"/>
-      <w:r>
-        <w:t xml:space="preserve">(0, </w:t>
-      </w:r>
-      <w:proofErr w:type="spellStart"/>
-      <w:r>
-        <w:t>pos</w:t>
-      </w:r>
-      <w:proofErr w:type="spellEnd"/>
-      <w:r>
-        <w:t>);</w:t>
-      </w:r>
-    </w:p>
-    <w:p>
-      <w:pPr>
-        <w:pStyle w:val="ListParagraph"/>
-        <w:ind w:left="2160"/>
-      </w:pPr>
-      <w:r>
-        <w:t>}</w:t>
+        <w:t xml:space="preserve">Instance variables are declared in wrong order in class </w:t>
+      </w:r>
+      <w:proofErr w:type="spellStart"/>
+      <w:r>
+        <w:t>WebappClassLoader</w:t>
+      </w:r>
+      <w:proofErr w:type="spellEnd"/>
+      <w:r>
+        <w:t>. Starting from line 352</w:t>
       </w:r>
     </w:p>
     <w:p>
@@ -780,111 +1497,77 @@
         </w:numPr>
       </w:pPr>
       <w:r>
-        <w:t>Line2791: if-statement has just one statement and is not surrounded by curly brackets. Correct way should be:</w:t>
-      </w:r>
-    </w:p>
-    <w:p>
-      <w:pPr>
-        <w:pStyle w:val="ListParagraph"/>
-        <w:ind w:left="2160"/>
-      </w:pPr>
-      <w:proofErr w:type="gramStart"/>
-      <w:r>
-        <w:t>if</w:t>
-      </w:r>
-      <w:proofErr w:type="gramEnd"/>
-      <w:r>
-        <w:t xml:space="preserve"> (</w:t>
-      </w:r>
-      <w:r>
-        <w:t>!</w:t>
-      </w:r>
-      <w:proofErr w:type="spellStart"/>
-      <w:r>
-        <w:t>sealCheck</w:t>
-      </w:r>
-      <w:proofErr w:type="spellEnd"/>
-      <w:r>
-        <w:t>){</w:t>
-      </w:r>
-    </w:p>
-    <w:p>
-      <w:pPr>
-        <w:pStyle w:val="ListParagraph"/>
-        <w:ind w:left="2160"/>
-      </w:pPr>
-      <w:r>
-        <w:t xml:space="preserve">            </w:t>
-      </w:r>
-      <w:proofErr w:type="gramStart"/>
-      <w:r>
-        <w:t>throw</w:t>
-      </w:r>
-      <w:proofErr w:type="gramEnd"/>
-      <w:r>
-        <w:t xml:space="preserve"> new </w:t>
-      </w:r>
-      <w:proofErr w:type="spellStart"/>
-      <w:r>
-        <w:t>SecurityException</w:t>
-      </w:r>
-      <w:proofErr w:type="spellEnd"/>
-    </w:p>
-    <w:p>
-      <w:pPr>
-        <w:pStyle w:val="ListParagraph"/>
-        <w:ind w:left="2160"/>
-      </w:pPr>
-      <w:r>
-        <w:t xml:space="preserve">                        ("Sealing violation </w:t>
-      </w:r>
-      <w:proofErr w:type="gramStart"/>
-      <w:r>
-        <w:t>loading "</w:t>
-      </w:r>
-      <w:proofErr w:type="gramEnd"/>
-      <w:r>
-        <w:t xml:space="preserve"> + name + " : Package "</w:t>
-      </w:r>
-    </w:p>
-    <w:p>
-      <w:pPr>
-        <w:pStyle w:val="ListParagraph"/>
-        <w:ind w:left="2160"/>
-      </w:pPr>
-      <w:r>
-        <w:t xml:space="preserve">                         + </w:t>
-      </w:r>
-      <w:proofErr w:type="spellStart"/>
-      <w:proofErr w:type="gramStart"/>
-      <w:r>
-        <w:t>packageName</w:t>
-      </w:r>
-      <w:proofErr w:type="spellEnd"/>
-      <w:proofErr w:type="gramEnd"/>
-      <w:r>
-        <w:t xml:space="preserve"> + " is sealed.");</w:t>
-      </w:r>
-    </w:p>
-    <w:p>
-      <w:pPr>
-        <w:pStyle w:val="ListParagraph"/>
-        <w:ind w:left="2160"/>
-      </w:pPr>
-      <w:r>
-        <w:t>}</w:t>
-      </w:r>
-    </w:p>
-    <w:p>
-      <w:pPr>
-        <w:ind w:firstLine="360"/>
-      </w:pPr>
-      <w:r>
-        <w:rPr>
-          <w:b/>
-          <w:i/>
-        </w:rPr>
-        <w:t>File</w:t>
+        <w:t>No issues</w:t>
+      </w:r>
+    </w:p>
+    <w:p>
+      <w:pPr>
+        <w:pStyle w:val="ListParagraph"/>
+        <w:numPr>
+          <w:ilvl w:val="1"/>
+          <w:numId w:val="2"/>
+        </w:numPr>
+      </w:pPr>
+      <w:r>
+        <w:t>No issues</w:t>
+      </w:r>
+    </w:p>
+    <w:p>
+      <w:pPr>
+        <w:pStyle w:val="ListParagraph"/>
+        <w:numPr>
+          <w:ilvl w:val="0"/>
+          <w:numId w:val="2"/>
+        </w:numPr>
+      </w:pPr>
+      <w:r>
+        <w:t xml:space="preserve">Methods are </w:t>
+      </w:r>
+      <w:r>
+        <w:t>mostly</w:t>
+      </w:r>
+      <w:r>
+        <w:t xml:space="preserve"> grouped by functionality</w:t>
+      </w:r>
+      <w:r>
+        <w:t xml:space="preserve"> then by </w:t>
+      </w:r>
+      <w:proofErr w:type="spellStart"/>
+      <w:r>
+        <w:t>accessability</w:t>
+      </w:r>
+      <w:proofErr w:type="spellEnd"/>
+      <w:r>
+        <w:t>.</w:t>
+      </w:r>
+    </w:p>
+    <w:p>
+      <w:pPr>
+        <w:pStyle w:val="ListParagraph"/>
+        <w:numPr>
+          <w:ilvl w:val="0"/>
+          <w:numId w:val="2"/>
+        </w:numPr>
+      </w:pPr>
+      <w:r>
+        <w:t>No issues</w:t>
+      </w:r>
+    </w:p>
+    <w:p>
+      <w:pPr>
+        <w:ind w:left="360"/>
+      </w:pPr>
+    </w:p>
+    <w:p>
+      <w:pPr>
+        <w:ind w:left="360"/>
+      </w:pPr>
+      <w:r>
+        <w:rPr>
+          <w:b/>
+          <w:i/>
+        </w:rPr>
+        <w:t>Initialization</w:t>
       </w:r>
       <w:r>
         <w:t xml:space="preserve"> </w:t>
@@ -894,46 +1577,71 @@
           <w:b/>
           <w:i/>
         </w:rPr>
-        <w:t>Organization</w:t>
-      </w:r>
-    </w:p>
-    <w:p>
-      <w:pPr>
-        <w:pStyle w:val="ListParagraph"/>
-        <w:numPr>
-          <w:ilvl w:val="0"/>
-          <w:numId w:val="2"/>
-        </w:numPr>
-      </w:pPr>
-      <w:r>
-        <w:t>There are</w:t>
-      </w:r>
-      <w:r>
-        <w:t xml:space="preserve"> blank lines that don’t separate sections,</w:t>
-      </w:r>
-      <w:r>
-        <w:t xml:space="preserve"> those are probably present to</w:t>
-      </w:r>
-      <w:r>
-        <w:t xml:space="preserve"> separate things conceptually different.</w:t>
+        <w:t>and</w:t>
       </w:r>
       <w:r>
         <w:t xml:space="preserve"> </w:t>
       </w:r>
       <w:r>
-        <w:t>However</w:t>
-      </w:r>
-      <w:r>
-        <w:t xml:space="preserve"> this requirement is respected which means that </w:t>
-      </w:r>
-      <w:r>
-        <w:t xml:space="preserve">sections are correctly </w:t>
-      </w:r>
-      <w:r>
-        <w:t>separated by blank lines in</w:t>
-      </w:r>
-      <w:r>
-        <w:t xml:space="preserve"> the entire class.</w:t>
+        <w:rPr>
+          <w:b/>
+          <w:i/>
+        </w:rPr>
+        <w:t>Declaration</w:t>
+      </w:r>
+    </w:p>
+    <w:p>
+      <w:pPr>
+        <w:pStyle w:val="ListParagraph"/>
+        <w:numPr>
+          <w:ilvl w:val="0"/>
+          <w:numId w:val="2"/>
+        </w:numPr>
+      </w:pPr>
+      <w:r>
+        <w:t>The variables</w:t>
+      </w:r>
+      <w:r>
+        <w:t xml:space="preserve"> and class members</w:t>
+      </w:r>
+      <w:r>
+        <w:t xml:space="preserve"> are properly defined a</w:t>
+      </w:r>
+      <w:r>
+        <w:t>nd have correct visibilit</w:t>
+      </w:r>
+      <w:r>
+        <w:t>y.</w:t>
+      </w:r>
+    </w:p>
+    <w:p>
+      <w:pPr>
+        <w:pStyle w:val="ListParagraph"/>
+        <w:numPr>
+          <w:ilvl w:val="0"/>
+          <w:numId w:val="2"/>
+        </w:numPr>
+      </w:pPr>
+      <w:r>
+        <w:t>No issue</w:t>
+      </w:r>
+      <w:r>
+        <w:t>s</w:t>
+      </w:r>
+    </w:p>
+    <w:p>
+      <w:pPr>
+        <w:pStyle w:val="ListParagraph"/>
+        <w:numPr>
+          <w:ilvl w:val="0"/>
+          <w:numId w:val="2"/>
+        </w:numPr>
+      </w:pPr>
+      <w:r>
+        <w:t>No issue</w:t>
+      </w:r>
+      <w:r>
+        <w:t>s</w:t>
       </w:r>
     </w:p>
     <w:p>
@@ -962,6 +1670,18 @@
     </w:p>
     <w:p>
       <w:pPr>
+        <w:pStyle w:val="ListParagraph"/>
+        <w:numPr>
+          <w:ilvl w:val="0"/>
+          <w:numId w:val="2"/>
+        </w:numPr>
+      </w:pPr>
+      <w:r>
+        <w:t xml:space="preserve">Declarations in lines 2733, 2734, 2736,2752, 2753 and 2757 are not on the beginning of the block  </w:t>
+      </w:r>
+    </w:p>
+    <w:p>
+      <w:pPr>
         <w:ind w:left="360"/>
       </w:pPr>
       <w:r>
@@ -969,7 +1689,7 @@
           <w:b/>
           <w:i/>
         </w:rPr>
-        <w:t>Wrapping</w:t>
+        <w:t>Methods</w:t>
       </w:r>
       <w:r>
         <w:t xml:space="preserve"> </w:t>
@@ -979,40 +1699,7 @@
           <w:b/>
           <w:i/>
         </w:rPr>
-        <w:t>Lines</w:t>
-      </w:r>
-    </w:p>
-    <w:p>
-      <w:pPr>
-        <w:pStyle w:val="ListParagraph"/>
-        <w:numPr>
-          <w:ilvl w:val="0"/>
-          <w:numId w:val="2"/>
-        </w:numPr>
-      </w:pPr>
-    </w:p>
-    <w:p>
-      <w:pPr>
-        <w:pStyle w:val="ListParagraph"/>
-        <w:numPr>
-          <w:ilvl w:val="1"/>
-          <w:numId w:val="2"/>
-        </w:numPr>
-      </w:pPr>
-      <w:r>
-        <w:t xml:space="preserve">Line 2788 is separated before an operator “II” </w:t>
-      </w:r>
-    </w:p>
-    <w:p>
-      <w:pPr>
-        <w:pStyle w:val="ListParagraph"/>
-        <w:numPr>
-          <w:ilvl w:val="1"/>
-          <w:numId w:val="2"/>
-        </w:numPr>
-      </w:pPr>
-      <w:r>
-        <w:t xml:space="preserve">Line 2793 is separated before an operator “+”  </w:t>
+        <w:t>Calls</w:t>
       </w:r>
     </w:p>
     <w:p>
@@ -1041,6 +1728,18 @@
     </w:p>
     <w:p>
       <w:pPr>
+        <w:pStyle w:val="ListParagraph"/>
+        <w:numPr>
+          <w:ilvl w:val="0"/>
+          <w:numId w:val="2"/>
+        </w:numPr>
+      </w:pPr>
+      <w:r>
+        <w:t>No issue</w:t>
+      </w:r>
+    </w:p>
+    <w:p>
+      <w:pPr>
         <w:ind w:left="360"/>
         <w:rPr>
           <w:b/>
@@ -1052,60 +1751,83 @@
           <w:b/>
           <w:i/>
         </w:rPr>
-        <w:t>Comments</w:t>
-      </w:r>
-    </w:p>
-    <w:p>
-      <w:pPr>
-        <w:pStyle w:val="ListParagraph"/>
-        <w:numPr>
-          <w:ilvl w:val="0"/>
-          <w:numId w:val="2"/>
-        </w:numPr>
-      </w:pPr>
-      <w:r>
-        <w:t xml:space="preserve">Class and constructors are very good commented as well as the function </w:t>
-      </w:r>
-      <w:proofErr w:type="spellStart"/>
-      <w:r>
-        <w:rPr>
-          <w:i/>
-        </w:rPr>
-        <w:t>findClassInternal</w:t>
-      </w:r>
-      <w:proofErr w:type="spellEnd"/>
-      <w:r>
-        <w:rPr>
-          <w:i/>
-        </w:rPr>
-        <w:t>.</w:t>
-      </w:r>
-      <w:r>
-        <w:t xml:space="preserve"> Code inside this function is very less briefly commented. </w:t>
-      </w:r>
-    </w:p>
-    <w:p>
-      <w:pPr>
-        <w:pStyle w:val="ListParagraph"/>
-        <w:numPr>
-          <w:ilvl w:val="0"/>
-          <w:numId w:val="2"/>
-        </w:numPr>
-      </w:pPr>
-      <w:r>
-        <w:t>Comments does not contain dates</w:t>
+        <w:t>Arrays</w:t>
+      </w:r>
+    </w:p>
+    <w:p>
+      <w:pPr>
+        <w:pStyle w:val="ListParagraph"/>
+        <w:numPr>
+          <w:ilvl w:val="0"/>
+          <w:numId w:val="2"/>
+        </w:numPr>
+      </w:pPr>
+      <w:r>
+        <w:t>No arrays in this function</w:t>
+      </w:r>
+    </w:p>
+    <w:p>
+      <w:pPr>
+        <w:pStyle w:val="ListParagraph"/>
+        <w:numPr>
+          <w:ilvl w:val="0"/>
+          <w:numId w:val="2"/>
+        </w:numPr>
+      </w:pPr>
+      <w:r>
+        <w:t>No arrays in this function</w:t>
+      </w:r>
+    </w:p>
+    <w:p>
+      <w:pPr>
+        <w:pStyle w:val="ListParagraph"/>
+        <w:numPr>
+          <w:ilvl w:val="0"/>
+          <w:numId w:val="2"/>
+        </w:numPr>
+      </w:pPr>
+      <w:r>
+        <w:t>No arrays in this function</w:t>
       </w:r>
     </w:p>
     <w:p>
       <w:pPr>
         <w:ind w:left="360"/>
-      </w:pPr>
-      <w:r>
-        <w:rPr>
-          <w:b/>
-          <w:i/>
-        </w:rPr>
-        <w:t>Java</w:t>
+        <w:rPr>
+          <w:b/>
+          <w:i/>
+        </w:rPr>
+      </w:pPr>
+      <w:r>
+        <w:rPr>
+          <w:b/>
+          <w:i/>
+        </w:rPr>
+        <w:t>Object Comparison</w:t>
+      </w:r>
+    </w:p>
+    <w:p>
+      <w:pPr>
+        <w:pStyle w:val="ListParagraph"/>
+        <w:numPr>
+          <w:ilvl w:val="0"/>
+          <w:numId w:val="2"/>
+        </w:numPr>
+      </w:pPr>
+      <w:r>
+        <w:t>No issues because there are just objects reference comparison (==null).</w:t>
+      </w:r>
+    </w:p>
+    <w:p>
+      <w:pPr>
+        <w:ind w:left="360"/>
+      </w:pPr>
+      <w:r>
+        <w:rPr>
+          <w:b/>
+          <w:i/>
+        </w:rPr>
+        <w:t>Output</w:t>
       </w:r>
       <w:r>
         <w:t xml:space="preserve"> </w:t>
@@ -1115,614 +1837,7 @@
           <w:b/>
           <w:i/>
         </w:rPr>
-        <w:t>Source</w:t>
-      </w:r>
-      <w:r>
-        <w:t xml:space="preserve"> </w:t>
-      </w:r>
-      <w:r>
-        <w:rPr>
-          <w:b/>
-          <w:i/>
-        </w:rPr>
-        <w:t>Files</w:t>
-      </w:r>
-    </w:p>
-    <w:p>
-      <w:pPr>
-        <w:pStyle w:val="ListParagraph"/>
-        <w:numPr>
-          <w:ilvl w:val="0"/>
-          <w:numId w:val="2"/>
-        </w:numPr>
-      </w:pPr>
-      <w:r>
-        <w:t>No issues</w:t>
-      </w:r>
-    </w:p>
-    <w:p>
-      <w:pPr>
-        <w:pStyle w:val="ListParagraph"/>
-        <w:numPr>
-          <w:ilvl w:val="0"/>
-          <w:numId w:val="2"/>
-        </w:numPr>
-      </w:pPr>
-      <w:r>
-        <w:t>No issues</w:t>
-      </w:r>
-    </w:p>
-    <w:p>
-      <w:pPr>
-        <w:pStyle w:val="ListParagraph"/>
-        <w:numPr>
-          <w:ilvl w:val="0"/>
-          <w:numId w:val="2"/>
-        </w:numPr>
-      </w:pPr>
-      <w:r>
-        <w:t>??</w:t>
-      </w:r>
-    </w:p>
-    <w:p>
-      <w:pPr>
-        <w:pStyle w:val="ListParagraph"/>
-        <w:numPr>
-          <w:ilvl w:val="0"/>
-          <w:numId w:val="2"/>
-        </w:numPr>
-      </w:pPr>
-      <w:r>
-        <w:t>??</w:t>
-      </w:r>
-    </w:p>
-    <w:p>
-      <w:pPr>
-        <w:ind w:left="360"/>
-      </w:pPr>
-      <w:r>
-        <w:rPr>
-          <w:b/>
-          <w:i/>
-        </w:rPr>
-        <w:lastRenderedPageBreak/>
-        <w:t>Package</w:t>
-      </w:r>
-      <w:r>
-        <w:t xml:space="preserve"> </w:t>
-      </w:r>
-      <w:r>
-        <w:rPr>
-          <w:b/>
-          <w:i/>
-        </w:rPr>
-        <w:t>and</w:t>
-      </w:r>
-      <w:r>
-        <w:t xml:space="preserve"> </w:t>
-      </w:r>
-      <w:r>
-        <w:rPr>
-          <w:b/>
-          <w:i/>
-        </w:rPr>
-        <w:t>Import</w:t>
-      </w:r>
-      <w:r>
-        <w:t xml:space="preserve"> </w:t>
-      </w:r>
-      <w:r>
-        <w:rPr>
-          <w:b/>
-          <w:i/>
-        </w:rPr>
-        <w:t>Statements</w:t>
-      </w:r>
-    </w:p>
-    <w:p>
-      <w:pPr>
-        <w:pStyle w:val="ListParagraph"/>
-        <w:numPr>
-          <w:ilvl w:val="0"/>
-          <w:numId w:val="2"/>
-        </w:numPr>
-      </w:pPr>
-      <w:r>
-        <w:t>No issues</w:t>
-      </w:r>
-    </w:p>
-    <w:p>
-      <w:pPr>
-        <w:ind w:left="360"/>
-      </w:pPr>
-      <w:r>
-        <w:rPr>
-          <w:b/>
-          <w:i/>
-        </w:rPr>
-        <w:t>Class</w:t>
-      </w:r>
-      <w:r>
-        <w:t xml:space="preserve"> </w:t>
-      </w:r>
-      <w:r>
-        <w:rPr>
-          <w:b/>
-          <w:i/>
-        </w:rPr>
-        <w:t>and</w:t>
-      </w:r>
-      <w:r>
-        <w:t xml:space="preserve"> </w:t>
-      </w:r>
-      <w:r>
-        <w:rPr>
-          <w:b/>
-          <w:i/>
-        </w:rPr>
-        <w:t>Interface</w:t>
-      </w:r>
-      <w:r>
-        <w:t xml:space="preserve"> </w:t>
-      </w:r>
-      <w:proofErr w:type="spellStart"/>
-      <w:r>
-        <w:rPr>
-          <w:b/>
-          <w:i/>
-        </w:rPr>
-        <w:t>Declerations</w:t>
-      </w:r>
-      <w:proofErr w:type="spellEnd"/>
-    </w:p>
-    <w:p>
-      <w:pPr>
-        <w:pStyle w:val="ListParagraph"/>
-        <w:numPr>
-          <w:ilvl w:val="0"/>
-          <w:numId w:val="2"/>
-        </w:numPr>
-      </w:pPr>
-      <w:r>
-        <w:t>No issues</w:t>
-      </w:r>
-    </w:p>
-    <w:p>
-      <w:pPr>
-        <w:pStyle w:val="ListParagraph"/>
-        <w:numPr>
-          <w:ilvl w:val="1"/>
-          <w:numId w:val="2"/>
-        </w:numPr>
-      </w:pPr>
-      <w:r>
-        <w:t>No issues</w:t>
-      </w:r>
-    </w:p>
-    <w:p>
-      <w:pPr>
-        <w:pStyle w:val="ListParagraph"/>
-        <w:numPr>
-          <w:ilvl w:val="1"/>
-          <w:numId w:val="2"/>
-        </w:numPr>
-      </w:pPr>
-      <w:r>
-        <w:t>No issues</w:t>
-      </w:r>
-    </w:p>
-    <w:p>
-      <w:pPr>
-        <w:pStyle w:val="ListParagraph"/>
-        <w:numPr>
-          <w:ilvl w:val="1"/>
-          <w:numId w:val="2"/>
-        </w:numPr>
-      </w:pPr>
-      <w:r>
-        <w:t>No issues</w:t>
-      </w:r>
-    </w:p>
-    <w:p>
-      <w:pPr>
-        <w:pStyle w:val="ListParagraph"/>
-        <w:numPr>
-          <w:ilvl w:val="1"/>
-          <w:numId w:val="2"/>
-        </w:numPr>
-      </w:pPr>
-      <w:r>
-        <w:t xml:space="preserve">In class </w:t>
-      </w:r>
-      <w:proofErr w:type="spellStart"/>
-      <w:r>
-        <w:t>Weba</w:t>
-      </w:r>
-      <w:r>
-        <w:t>ppClassLoader</w:t>
-      </w:r>
-      <w:proofErr w:type="spellEnd"/>
-      <w:r>
-        <w:t xml:space="preserve"> there are first declared private static variables instead of public ones. Lines 157, 160, 167. </w:t>
-      </w:r>
-    </w:p>
-    <w:p>
-      <w:pPr>
-        <w:pStyle w:val="ListParagraph"/>
-        <w:numPr>
-          <w:ilvl w:val="1"/>
-          <w:numId w:val="2"/>
-        </w:numPr>
-      </w:pPr>
-      <w:r>
-        <w:t xml:space="preserve">Instance variables are declared in wrong order in class </w:t>
-      </w:r>
-      <w:proofErr w:type="spellStart"/>
-      <w:r>
-        <w:t>WebappClassLoader</w:t>
-      </w:r>
-      <w:proofErr w:type="spellEnd"/>
-      <w:r>
-        <w:t>. Starting from line 352</w:t>
-      </w:r>
-    </w:p>
-    <w:p>
-      <w:pPr>
-        <w:pStyle w:val="ListParagraph"/>
-        <w:numPr>
-          <w:ilvl w:val="1"/>
-          <w:numId w:val="2"/>
-        </w:numPr>
-      </w:pPr>
-      <w:r>
-        <w:t>No issues</w:t>
-      </w:r>
-    </w:p>
-    <w:p>
-      <w:pPr>
-        <w:pStyle w:val="ListParagraph"/>
-        <w:numPr>
-          <w:ilvl w:val="1"/>
-          <w:numId w:val="2"/>
-        </w:numPr>
-      </w:pPr>
-      <w:r>
-        <w:t>No issues</w:t>
-      </w:r>
-    </w:p>
-    <w:p>
-      <w:pPr>
-        <w:pStyle w:val="ListParagraph"/>
-        <w:numPr>
-          <w:ilvl w:val="0"/>
-          <w:numId w:val="2"/>
-        </w:numPr>
-      </w:pPr>
-      <w:r>
-        <w:t>Methods are properly grouped by functionality</w:t>
-      </w:r>
-    </w:p>
-    <w:p>
-      <w:pPr>
-        <w:pStyle w:val="ListParagraph"/>
-        <w:numPr>
-          <w:ilvl w:val="0"/>
-          <w:numId w:val="2"/>
-        </w:numPr>
-      </w:pPr>
-      <w:r>
-        <w:t>No issues</w:t>
-      </w:r>
-    </w:p>
-    <w:p>
-      <w:pPr>
-        <w:ind w:left="360"/>
-      </w:pPr>
-    </w:p>
-    <w:p>
-      <w:pPr>
-        <w:ind w:left="360"/>
-      </w:pPr>
-      <w:r>
-        <w:rPr>
-          <w:b/>
-          <w:i/>
-        </w:rPr>
-        <w:t>Initialization</w:t>
-      </w:r>
-      <w:r>
-        <w:t xml:space="preserve"> </w:t>
-      </w:r>
-      <w:r>
-        <w:rPr>
-          <w:b/>
-          <w:i/>
-        </w:rPr>
-        <w:t>and</w:t>
-      </w:r>
-      <w:r>
-        <w:t xml:space="preserve"> </w:t>
-      </w:r>
-      <w:r>
-        <w:rPr>
-          <w:b/>
-          <w:i/>
-        </w:rPr>
-        <w:t>Declaration</w:t>
-      </w:r>
-    </w:p>
-    <w:p>
-      <w:pPr>
-        <w:pStyle w:val="ListParagraph"/>
-        <w:numPr>
-          <w:ilvl w:val="0"/>
-          <w:numId w:val="2"/>
-        </w:numPr>
-      </w:pPr>
-      <w:r>
-        <w:t>The variables</w:t>
-      </w:r>
-      <w:r>
-        <w:t xml:space="preserve"> and class members</w:t>
-      </w:r>
-      <w:r>
-        <w:t xml:space="preserve"> are properly defined a</w:t>
-      </w:r>
-      <w:r>
-        <w:t>nd have correct visibilit</w:t>
-      </w:r>
-      <w:r>
-        <w:t>y.</w:t>
-      </w:r>
-    </w:p>
-    <w:p>
-      <w:pPr>
-        <w:pStyle w:val="ListParagraph"/>
-        <w:numPr>
-          <w:ilvl w:val="0"/>
-          <w:numId w:val="2"/>
-        </w:numPr>
-      </w:pPr>
-      <w:r>
-        <w:t>No issue</w:t>
-      </w:r>
-      <w:r>
-        <w:t>s</w:t>
-      </w:r>
-    </w:p>
-    <w:p>
-      <w:pPr>
-        <w:pStyle w:val="ListParagraph"/>
-        <w:numPr>
-          <w:ilvl w:val="0"/>
-          <w:numId w:val="2"/>
-        </w:numPr>
-      </w:pPr>
-      <w:r>
-        <w:t>No issue</w:t>
-      </w:r>
-      <w:r>
-        <w:t>s</w:t>
-      </w:r>
-    </w:p>
-    <w:p>
-      <w:pPr>
-        <w:pStyle w:val="ListParagraph"/>
-        <w:numPr>
-          <w:ilvl w:val="0"/>
-          <w:numId w:val="2"/>
-        </w:numPr>
-      </w:pPr>
-      <w:r>
-        <w:t>No issues</w:t>
-      </w:r>
-    </w:p>
-    <w:p>
-      <w:pPr>
-        <w:pStyle w:val="ListParagraph"/>
-        <w:numPr>
-          <w:ilvl w:val="0"/>
-          <w:numId w:val="2"/>
-        </w:numPr>
-      </w:pPr>
-      <w:r>
-        <w:t>No issues</w:t>
-      </w:r>
-    </w:p>
-    <w:p>
-      <w:pPr>
-        <w:pStyle w:val="ListParagraph"/>
-        <w:numPr>
-          <w:ilvl w:val="0"/>
-          <w:numId w:val="2"/>
-        </w:numPr>
-      </w:pPr>
-      <w:r>
-        <w:t xml:space="preserve">Declarations in lines 2733, 2734, 2736,2752, 2753 and 2757 are not on the beginning of the block  </w:t>
-      </w:r>
-    </w:p>
-    <w:p>
-      <w:pPr>
-        <w:ind w:left="360"/>
-      </w:pPr>
-      <w:r>
-        <w:rPr>
-          <w:b/>
-          <w:i/>
-        </w:rPr>
-        <w:t>Methods</w:t>
-      </w:r>
-      <w:r>
-        <w:t xml:space="preserve"> </w:t>
-      </w:r>
-      <w:r>
-        <w:rPr>
-          <w:b/>
-          <w:i/>
-        </w:rPr>
-        <w:t>Calls</w:t>
-      </w:r>
-    </w:p>
-    <w:p>
-      <w:pPr>
-        <w:pStyle w:val="ListParagraph"/>
-        <w:numPr>
-          <w:ilvl w:val="0"/>
-          <w:numId w:val="2"/>
-        </w:numPr>
-      </w:pPr>
-      <w:r>
-        <w:t>No issues</w:t>
-      </w:r>
-    </w:p>
-    <w:p>
-      <w:pPr>
-        <w:pStyle w:val="ListParagraph"/>
-        <w:numPr>
-          <w:ilvl w:val="0"/>
-          <w:numId w:val="2"/>
-        </w:numPr>
-      </w:pPr>
-      <w:r>
-        <w:t>No issues</w:t>
-      </w:r>
-    </w:p>
-    <w:p>
-      <w:pPr>
-        <w:pStyle w:val="ListParagraph"/>
-        <w:numPr>
-          <w:ilvl w:val="0"/>
-          <w:numId w:val="2"/>
-        </w:numPr>
-      </w:pPr>
-      <w:r>
-        <w:t>No issue</w:t>
-      </w:r>
-    </w:p>
-    <w:p>
-      <w:pPr>
-        <w:ind w:left="360"/>
-        <w:rPr>
-          <w:b/>
-          <w:i/>
-        </w:rPr>
-      </w:pPr>
-      <w:r>
-        <w:rPr>
-          <w:b/>
-          <w:i/>
-        </w:rPr>
-        <w:t>Arrays</w:t>
-      </w:r>
-    </w:p>
-    <w:p>
-      <w:pPr>
-        <w:pStyle w:val="ListParagraph"/>
-        <w:numPr>
-          <w:ilvl w:val="0"/>
-          <w:numId w:val="2"/>
-        </w:numPr>
-      </w:pPr>
-      <w:r>
-        <w:t>No arrays in this function</w:t>
-      </w:r>
-    </w:p>
-    <w:p>
-      <w:pPr>
-        <w:pStyle w:val="ListParagraph"/>
-        <w:numPr>
-          <w:ilvl w:val="0"/>
-          <w:numId w:val="2"/>
-        </w:numPr>
-      </w:pPr>
-      <w:r>
-        <w:t>No arrays in this function</w:t>
-      </w:r>
-    </w:p>
-    <w:p>
-      <w:pPr>
-        <w:pStyle w:val="ListParagraph"/>
-        <w:numPr>
-          <w:ilvl w:val="0"/>
-          <w:numId w:val="2"/>
-        </w:numPr>
-      </w:pPr>
-      <w:r>
-        <w:t>No arrays in this function</w:t>
-      </w:r>
-    </w:p>
-    <w:p>
-      <w:pPr>
-        <w:ind w:left="360"/>
-        <w:rPr>
-          <w:b/>
-          <w:i/>
-        </w:rPr>
-      </w:pPr>
-      <w:r>
-        <w:rPr>
-          <w:b/>
-          <w:i/>
-        </w:rPr>
-        <w:t>Object Comparison</w:t>
-      </w:r>
-    </w:p>
-    <w:p>
-      <w:pPr>
-        <w:pStyle w:val="ListParagraph"/>
-        <w:numPr>
-          <w:ilvl w:val="0"/>
-          <w:numId w:val="2"/>
-        </w:numPr>
-      </w:pPr>
-      <w:r>
-        <w:t>No issues because there are just objects reference comparison (==null).</w:t>
-      </w:r>
-    </w:p>
-    <w:p>
-      <w:pPr>
-        <w:ind w:left="360"/>
-      </w:pPr>
-      <w:r>
-        <w:rPr>
-          <w:b/>
-          <w:i/>
-        </w:rPr>
-        <w:t>Output</w:t>
-      </w:r>
-      <w:r>
-        <w:t xml:space="preserve"> </w:t>
-      </w:r>
-      <w:r>
-        <w:rPr>
-          <w:b/>
-          <w:i/>
-        </w:rPr>
         <w:t>Format</w:t>
-      </w:r>
-    </w:p>
-    <w:p>
-      <w:pPr>
-        <w:pStyle w:val="ListParagraph"/>
-        <w:numPr>
-          <w:ilvl w:val="0"/>
-          <w:numId w:val="2"/>
-        </w:numPr>
-      </w:pPr>
-      <w:r>
-        <w:t>No functions for printing output messages are present in this function.</w:t>
-      </w:r>
-    </w:p>
-    <w:p>
-      <w:pPr>
-        <w:pStyle w:val="ListParagraph"/>
-        <w:numPr>
-          <w:ilvl w:val="0"/>
-          <w:numId w:val="2"/>
-        </w:numPr>
-      </w:pPr>
-      <w:r>
-        <w:t>No functions for printing output messages are present in this function.</w:t>
       </w:r>
     </w:p>
     <w:p>
@@ -1740,6 +1855,30 @@
     </w:p>
     <w:p>
       <w:pPr>
+        <w:pStyle w:val="ListParagraph"/>
+        <w:numPr>
+          <w:ilvl w:val="0"/>
+          <w:numId w:val="2"/>
+        </w:numPr>
+      </w:pPr>
+      <w:r>
+        <w:t>No functions for printing output messages are present in this function.</w:t>
+      </w:r>
+    </w:p>
+    <w:p>
+      <w:pPr>
+        <w:pStyle w:val="ListParagraph"/>
+        <w:numPr>
+          <w:ilvl w:val="0"/>
+          <w:numId w:val="2"/>
+        </w:numPr>
+      </w:pPr>
+      <w:r>
+        <w:t>No functions for printing output messages are present in this function.</w:t>
+      </w:r>
+    </w:p>
+    <w:p>
+      <w:pPr>
         <w:ind w:left="360"/>
       </w:pPr>
       <w:r>
@@ -1789,10 +1928,7 @@
         </w:numPr>
       </w:pPr>
       <w:r>
-        <w:t>Brutish Programming</w:t>
-      </w:r>
-      <w:r>
-        <w:t xml:space="preserve"> is </w:t>
+        <w:t xml:space="preserve">Brutish Programming is </w:t>
       </w:r>
       <w:r>
         <w:t>present in follow lines of code</w:t>
@@ -2246,8 +2382,6 @@
       <w:r>
         <w:t xml:space="preserve"> is thrown and is not properly handled in the function, and it is neither stated in the function declaration.</w:t>
       </w:r>
-      <w:bookmarkStart w:id="0" w:name="_GoBack"/>
-      <w:bookmarkEnd w:id="0"/>
     </w:p>
     <w:p>
       <w:pPr>
@@ -2314,28 +2448,19 @@
         </w:numPr>
       </w:pPr>
       <w:r>
-        <w:t>No switch statement</w:t>
-      </w:r>
-      <w:r>
-        <w:t>s are</w:t>
-      </w:r>
-      <w:r>
-        <w:t xml:space="preserve"> present in this function.</w:t>
-      </w:r>
-    </w:p>
-    <w:p>
-      <w:pPr>
-        <w:pStyle w:val="ListParagraph"/>
-        <w:numPr>
-          <w:ilvl w:val="0"/>
-          <w:numId w:val="2"/>
-        </w:numPr>
-      </w:pPr>
-      <w:r>
-        <w:t>No loops are</w:t>
-      </w:r>
-      <w:r>
-        <w:t xml:space="preserve"> present in this function.</w:t>
+        <w:t>No switch statements are present in this function.</w:t>
+      </w:r>
+    </w:p>
+    <w:p>
+      <w:pPr>
+        <w:pStyle w:val="ListParagraph"/>
+        <w:numPr>
+          <w:ilvl w:val="0"/>
+          <w:numId w:val="2"/>
+        </w:numPr>
+      </w:pPr>
+      <w:r>
+        <w:t>No loops are present in this function.</w:t>
       </w:r>
     </w:p>
     <w:p>
@@ -2352,30 +2477,6 @@
           <w:i/>
         </w:rPr>
         <w:t>Files</w:t>
-      </w:r>
-    </w:p>
-    <w:p>
-      <w:pPr>
-        <w:pStyle w:val="ListParagraph"/>
-        <w:numPr>
-          <w:ilvl w:val="0"/>
-          <w:numId w:val="2"/>
-        </w:numPr>
-      </w:pPr>
-      <w:r>
-        <w:t>No files are used by the function.</w:t>
-      </w:r>
-    </w:p>
-    <w:p>
-      <w:pPr>
-        <w:pStyle w:val="ListParagraph"/>
-        <w:numPr>
-          <w:ilvl w:val="0"/>
-          <w:numId w:val="2"/>
-        </w:numPr>
-      </w:pPr>
-      <w:r>
-        <w:t>No files are used by the function.</w:t>
       </w:r>
     </w:p>
     <w:p>
@@ -2406,6 +2507,30 @@
     <w:p>
       <w:pPr>
         <w:pStyle w:val="ListParagraph"/>
+        <w:numPr>
+          <w:ilvl w:val="0"/>
+          <w:numId w:val="2"/>
+        </w:numPr>
+      </w:pPr>
+      <w:r>
+        <w:t>No files are used by the function.</w:t>
+      </w:r>
+    </w:p>
+    <w:p>
+      <w:pPr>
+        <w:pStyle w:val="ListParagraph"/>
+        <w:numPr>
+          <w:ilvl w:val="0"/>
+          <w:numId w:val="2"/>
+        </w:numPr>
+      </w:pPr>
+      <w:r>
+        <w:t>No files are used by the function.</w:t>
+      </w:r>
+    </w:p>
+    <w:p>
+      <w:pPr>
+        <w:pStyle w:val="ListParagraph"/>
         <w:ind w:left="1440"/>
       </w:pPr>
     </w:p>
@@ -2489,25 +2614,7 @@
         <w:rPr>
           <w:b/>
         </w:rPr>
-        <w:t>String name,</w:t>
-      </w:r>
-      <w:r>
-        <w:rPr>
-          <w:b/>
-        </w:rPr>
-        <w:t xml:space="preserve"> </w:t>
-      </w:r>
-      <w:r>
-        <w:rPr>
-          <w:b/>
-        </w:rPr>
-        <w:t>String path</w:t>
-      </w:r>
-      <w:r>
-        <w:rPr>
-          <w:b/>
-        </w:rPr>
-        <w:t xml:space="preserve">) </w:t>
+        <w:t xml:space="preserve">String name, String path) </w:t>
       </w:r>
     </w:p>
     <w:p/>

</xml_diff>